<commit_message>
add tab_glmer & gt_glmer draft 1
</commit_message>
<xml_diff>
--- a/test.docx
+++ b/test.docx
@@ -30,11 +30,20 @@
     </w:p>
     <w:tbl xmlns:a="http://schemas.openxmlformats.org/drawingml/2006/main" xmlns:pic="http://schemas.openxmlformats.org/drawingml/2006/picture">
       <w:tblPr>
-        <w:tblLayout w:type="autofit"/>
+        <w:tblLayout w:type="fixed"/>
         <w:jc w:val="center"/>
-        <w:tblW w:type="pct" w:w="4500"/>
         <w:tblLook w:firstRow="1" w:lastRow="0" w:firstColumn="0" w:lastColumn="0" w:noHBand="0" w:noVBand="1"/>
       </w:tblPr>
+      <w:tblGrid>
+        <w:gridCol w:w="2905"/>
+        <w:gridCol w:w="961"/>
+        <w:gridCol w:w="1512"/>
+        <w:gridCol w:w="937"/>
+        <w:gridCol w:w="961"/>
+        <w:gridCol w:w="985"/>
+        <w:gridCol w:w="937"/>
+        <w:gridCol w:w="1285"/>
+      </w:tblGrid>
       <w:tr>
         <w:trPr>
           <w:trHeight w:val="457" w:hRule="auto"/>
@@ -44,8 +53,341 @@
         <w:tc>
           <w:tcPr>
             <w:tcBorders>
+              <w:bottom w:val="none" w:sz="0" w:space="0" w:color="666666"/>
+              <w:top w:val="single" w:sz="20" w:space="0" w:color="000000"/>
+              <w:left w:val="none" w:sz="0" w:space="0" w:color="000000"/>
+              <w:right w:val="none" w:sz="0" w:space="0" w:color="000000"/>
+            </w:tcBorders>
+            <w:shd w:val="clear" w:color="auto" w:fill="FFFFFF"/>
+            <w:tcMar>
+              <w:top w:w="0" w:type="dxa"/>
+              <w:bottom w:w="0" w:type="dxa"/>
+              <w:left w:w="0" w:type="dxa"/>
+              <w:right w:w="0" w:type="dxa"/>
+            </w:tcMar>
+            <w:vAlign w:val="center"/>
+          </w:tcPr>
+          <w:p>
+            <w:pPr>
+              <w:jc w:val="center"/>
+              <w:pBdr>
+                <w:bottom w:val="none" w:sz="0" w:space="0" w:color="000000"/>
+                <w:top w:val="none" w:sz="0" w:space="0" w:color="000000"/>
+                <w:left w:val="none" w:sz="0" w:space="0" w:color="000000"/>
+                <w:right w:val="none" w:sz="0" w:space="0" w:color="000000"/>
+              </w:pBdr>
+              <w:spacing w:after="40" w:before="40" w:line="288"/>
+              <w:ind w:left="100" w:right="100" w:firstLine="0" w:firstLineChars="0"/>
+              <w:rPr>
+                <w:rFonts w:ascii="Arial" w:hAnsi="Arial" w:eastAsia="Arial" w:cs="Arial"/>
+                <w:i w:val="false"/>
+                <w:b w:val="false"/>
+                <w:u w:val="none"/>
+                <w:strike w:val="false"/>
+                <w:sz w:val="22"/>
+                <w:szCs w:val="22"/>
+                <w:color w:val="000000"/>
+              </w:rPr>
+            </w:pPr>
+            <w:r>
+              <w:rPr>
+                <w:rFonts w:ascii="Arial" w:hAnsi="Arial" w:eastAsia="Arial" w:cs="Arial"/>
+                <w:i w:val="false"/>
+                <w:b w:val="false"/>
+                <w:u w:val="none"/>
+                <w:strike w:val="false"/>
+                <w:sz w:val="22"/>
+                <w:szCs w:val="22"/>
+                <w:color w:val="000000"/>
+              </w:rPr>
+              <w:t xml:space="preserve"/>
+            </w:r>
+          </w:p>
+        </w:tc>
+        <w:tc>
+          <w:tcPr>
+            <w:gridSpan w:val="2"/>
+            <w:tcBorders>
+              <w:bottom w:val="single" w:sz="8" w:space="0" w:color="666666"/>
+              <w:top w:val="single" w:sz="20" w:space="0" w:color="000000"/>
+              <w:left w:val="none" w:sz="0" w:space="0" w:color="000000"/>
+              <w:right w:val="none" w:sz="0" w:space="0" w:color="000000"/>
+            </w:tcBorders>
+            <w:shd w:val="clear" w:color="auto" w:fill="FFFFFF"/>
+            <w:tcMar>
+              <w:top w:w="0" w:type="dxa"/>
+              <w:bottom w:w="0" w:type="dxa"/>
+              <w:left w:w="0" w:type="dxa"/>
+              <w:right w:w="0" w:type="dxa"/>
+            </w:tcMar>
+            <w:vAlign w:val="center"/>
+          </w:tcPr>
+          <w:p>
+            <w:pPr>
+              <w:jc w:val="center"/>
+              <w:pBdr>
+                <w:bottom w:val="none" w:sz="0" w:space="0" w:color="000000"/>
+                <w:top w:val="none" w:sz="0" w:space="0" w:color="000000"/>
+                <w:left w:val="none" w:sz="0" w:space="0" w:color="000000"/>
+                <w:right w:val="none" w:sz="0" w:space="0" w:color="000000"/>
+              </w:pBdr>
+              <w:spacing w:after="40" w:before="40" w:line="288"/>
+              <w:ind w:left="100" w:right="100" w:firstLine="0" w:firstLineChars="0"/>
+              <w:rPr>
+                <w:rFonts w:ascii="Arial" w:hAnsi="Arial" w:eastAsia="Arial" w:cs="Arial"/>
+                <w:i w:val="false"/>
+                <w:b w:val="false"/>
+                <w:u w:val="none"/>
+                <w:strike w:val="false"/>
+                <w:sz w:val="22"/>
+                <w:szCs w:val="22"/>
+                <w:color w:val="000000"/>
+              </w:rPr>
+            </w:pPr>
+            <w:r>
+              <w:rPr>
+                <w:rFonts w:ascii="Arial" w:hAnsi="Arial" w:eastAsia="Arial" w:cs="Arial"/>
+                <w:i w:val="false"/>
+                <w:b w:val="false"/>
+                <w:u w:val="none"/>
+                <w:strike w:val="false"/>
+                <w:sz w:val="22"/>
+                <w:szCs w:val="22"/>
+                <w:color w:val="000000"/>
+              </w:rPr>
+              <w:t xml:space="preserve">Odds Ratio</w:t>
+            </w:r>
+          </w:p>
+        </w:tc>
+        <w:tc>
+          <w:tcPr>
+            <w:tcBorders>
+              <w:bottom w:val="none" w:sz="0" w:space="0" w:color="666666"/>
+              <w:top w:val="single" w:sz="20" w:space="0" w:color="000000"/>
+              <w:left w:val="none" w:sz="0" w:space="0" w:color="000000"/>
+              <w:right w:val="none" w:sz="0" w:space="0" w:color="000000"/>
+            </w:tcBorders>
+            <w:shd w:val="clear" w:color="auto" w:fill="FFFFFF"/>
+            <w:tcMar>
+              <w:top w:w="0" w:type="dxa"/>
+              <w:bottom w:w="0" w:type="dxa"/>
+              <w:left w:w="0" w:type="dxa"/>
+              <w:right w:w="0" w:type="dxa"/>
+            </w:tcMar>
+            <w:vAlign w:val="center"/>
+          </w:tcPr>
+          <w:p>
+            <w:pPr>
+              <w:jc w:val="center"/>
+              <w:pBdr>
+                <w:bottom w:val="none" w:sz="0" w:space="0" w:color="000000"/>
+                <w:top w:val="none" w:sz="0" w:space="0" w:color="000000"/>
+                <w:left w:val="none" w:sz="0" w:space="0" w:color="000000"/>
+                <w:right w:val="none" w:sz="0" w:space="0" w:color="000000"/>
+              </w:pBdr>
+              <w:spacing w:after="40" w:before="40" w:line="288"/>
+              <w:ind w:left="100" w:right="100" w:firstLine="0" w:firstLineChars="0"/>
+              <w:rPr>
+                <w:rFonts w:ascii="Arial" w:hAnsi="Arial" w:eastAsia="Arial" w:cs="Arial"/>
+                <w:i w:val="false"/>
+                <w:b w:val="false"/>
+                <w:u w:val="none"/>
+                <w:strike w:val="false"/>
+                <w:sz w:val="22"/>
+                <w:szCs w:val="22"/>
+                <w:color w:val="000000"/>
+              </w:rPr>
+            </w:pPr>
+            <w:r>
+              <w:rPr>
+                <w:rFonts w:ascii="Arial" w:hAnsi="Arial" w:eastAsia="Arial" w:cs="Arial"/>
+                <w:i w:val="false"/>
+                <w:b w:val="false"/>
+                <w:u w:val="none"/>
+                <w:strike w:val="false"/>
+                <w:sz w:val="22"/>
+                <w:szCs w:val="22"/>
+                <w:color w:val="000000"/>
+              </w:rPr>
+              <w:t xml:space="preserve"/>
+            </w:r>
+          </w:p>
+        </w:tc>
+        <w:tc>
+          <w:tcPr>
+            <w:gridSpan w:val="2"/>
+            <w:tcBorders>
+              <w:bottom w:val="single" w:sz="8" w:space="0" w:color="666666"/>
+              <w:top w:val="single" w:sz="20" w:space="0" w:color="000000"/>
+              <w:left w:val="none" w:sz="0" w:space="0" w:color="000000"/>
+              <w:right w:val="none" w:sz="0" w:space="0" w:color="000000"/>
+            </w:tcBorders>
+            <w:shd w:val="clear" w:color="auto" w:fill="FFFFFF"/>
+            <w:tcMar>
+              <w:top w:w="0" w:type="dxa"/>
+              <w:bottom w:w="0" w:type="dxa"/>
+              <w:left w:w="0" w:type="dxa"/>
+              <w:right w:w="0" w:type="dxa"/>
+            </w:tcMar>
+            <w:vAlign w:val="center"/>
+          </w:tcPr>
+          <w:p>
+            <w:pPr>
+              <w:jc w:val="center"/>
+              <w:pBdr>
+                <w:bottom w:val="none" w:sz="0" w:space="0" w:color="000000"/>
+                <w:top w:val="none" w:sz="0" w:space="0" w:color="000000"/>
+                <w:left w:val="none" w:sz="0" w:space="0" w:color="000000"/>
+                <w:right w:val="none" w:sz="0" w:space="0" w:color="000000"/>
+              </w:pBdr>
+              <w:spacing w:after="40" w:before="40" w:line="288"/>
+              <w:ind w:left="100" w:right="100" w:firstLine="0" w:firstLineChars="0"/>
+              <w:rPr>
+                <w:rFonts w:ascii="Arial" w:hAnsi="Arial" w:eastAsia="Arial" w:cs="Arial"/>
+                <w:i w:val="false"/>
+                <w:b w:val="false"/>
+                <w:u w:val="none"/>
+                <w:strike w:val="false"/>
+                <w:sz w:val="22"/>
+                <w:szCs w:val="22"/>
+                <w:color w:val="000000"/>
+              </w:rPr>
+            </w:pPr>
+            <w:r>
+              <w:rPr>
+                <w:rFonts w:ascii="Arial" w:hAnsi="Arial" w:eastAsia="Arial" w:cs="Arial"/>
+                <w:i w:val="false"/>
+                <w:b w:val="false"/>
+                <w:u w:val="none"/>
+                <w:strike w:val="false"/>
+                <w:sz w:val="22"/>
+                <w:szCs w:val="22"/>
+                <w:color w:val="000000"/>
+              </w:rPr>
+              <w:t xml:space="preserve">Logit Scale</w:t>
+            </w:r>
+          </w:p>
+        </w:tc>
+        <w:tc>
+          <w:tcPr>
+            <w:tcBorders>
+              <w:bottom w:val="none" w:sz="0" w:space="0" w:color="666666"/>
+              <w:top w:val="single" w:sz="20" w:space="0" w:color="000000"/>
+              <w:left w:val="none" w:sz="0" w:space="0" w:color="000000"/>
+              <w:right w:val="none" w:sz="0" w:space="0" w:color="000000"/>
+            </w:tcBorders>
+            <w:shd w:val="clear" w:color="auto" w:fill="FFFFFF"/>
+            <w:tcMar>
+              <w:top w:w="0" w:type="dxa"/>
+              <w:bottom w:w="0" w:type="dxa"/>
+              <w:left w:w="0" w:type="dxa"/>
+              <w:right w:w="0" w:type="dxa"/>
+            </w:tcMar>
+            <w:vAlign w:val="center"/>
+          </w:tcPr>
+          <w:p>
+            <w:pPr>
+              <w:jc w:val="center"/>
+              <w:pBdr>
+                <w:bottom w:val="none" w:sz="0" w:space="0" w:color="000000"/>
+                <w:top w:val="none" w:sz="0" w:space="0" w:color="000000"/>
+                <w:left w:val="none" w:sz="0" w:space="0" w:color="000000"/>
+                <w:right w:val="none" w:sz="0" w:space="0" w:color="000000"/>
+              </w:pBdr>
+              <w:spacing w:after="40" w:before="40" w:line="288"/>
+              <w:ind w:left="100" w:right="100" w:firstLine="0" w:firstLineChars="0"/>
+              <w:rPr>
+                <w:rFonts w:ascii="Arial" w:hAnsi="Arial" w:eastAsia="Arial" w:cs="Arial"/>
+                <w:i w:val="false"/>
+                <w:b w:val="false"/>
+                <w:u w:val="none"/>
+                <w:strike w:val="false"/>
+                <w:sz w:val="22"/>
+                <w:szCs w:val="22"/>
+                <w:color w:val="000000"/>
+              </w:rPr>
+            </w:pPr>
+            <w:r>
+              <w:rPr>
+                <w:rFonts w:ascii="Arial" w:hAnsi="Arial" w:eastAsia="Arial" w:cs="Arial"/>
+                <w:i w:val="false"/>
+                <w:b w:val="false"/>
+                <w:u w:val="none"/>
+                <w:strike w:val="false"/>
+                <w:sz w:val="22"/>
+                <w:szCs w:val="22"/>
+                <w:color w:val="000000"/>
+              </w:rPr>
+              <w:t xml:space="preserve"/>
+            </w:r>
+          </w:p>
+        </w:tc>
+        <w:tc>
+          <w:tcPr>
+            <w:tcBorders>
+              <w:bottom w:val="none" w:sz="0" w:space="0" w:color="666666"/>
+              <w:top w:val="single" w:sz="20" w:space="0" w:color="000000"/>
+              <w:left w:val="none" w:sz="0" w:space="0" w:color="000000"/>
+              <w:right w:val="none" w:sz="0" w:space="0" w:color="000000"/>
+            </w:tcBorders>
+            <w:shd w:val="clear" w:color="auto" w:fill="FFFFFF"/>
+            <w:tcMar>
+              <w:top w:w="0" w:type="dxa"/>
+              <w:bottom w:w="0" w:type="dxa"/>
+              <w:left w:w="0" w:type="dxa"/>
+              <w:right w:w="0" w:type="dxa"/>
+            </w:tcMar>
+            <w:vAlign w:val="center"/>
+          </w:tcPr>
+          <w:p>
+            <w:pPr>
+              <w:jc w:val="center"/>
+              <w:pBdr>
+                <w:bottom w:val="none" w:sz="0" w:space="0" w:color="000000"/>
+                <w:top w:val="none" w:sz="0" w:space="0" w:color="000000"/>
+                <w:left w:val="none" w:sz="0" w:space="0" w:color="000000"/>
+                <w:right w:val="none" w:sz="0" w:space="0" w:color="000000"/>
+              </w:pBdr>
+              <w:spacing w:after="40" w:before="40" w:line="288"/>
+              <w:ind w:left="100" w:right="100" w:firstLine="0" w:firstLineChars="0"/>
+              <w:rPr>
+                <w:rFonts w:ascii="Arial" w:hAnsi="Arial" w:eastAsia="Arial" w:cs="Arial"/>
+                <w:i w:val="false"/>
+                <w:b w:val="false"/>
+                <w:u w:val="none"/>
+                <w:strike w:val="false"/>
+                <w:sz w:val="22"/>
+                <w:szCs w:val="22"/>
+                <w:color w:val="000000"/>
+              </w:rPr>
+            </w:pPr>
+            <w:r>
+              <w:rPr>
+                <w:rFonts w:ascii="Arial" w:hAnsi="Arial" w:eastAsia="Arial" w:cs="Arial"/>
+                <w:i w:val="false"/>
+                <w:b w:val="false"/>
+                <w:u w:val="none"/>
+                <w:strike w:val="false"/>
+                <w:sz w:val="22"/>
+                <w:szCs w:val="22"/>
+                <w:color w:val="000000"/>
+              </w:rPr>
+              <w:t xml:space="preserve"/>
+            </w:r>
+          </w:p>
+        </w:tc>
+      </w:tr>
+      <w:tr>
+        <w:trPr>
+          <w:trHeight w:val="457" w:hRule="auto"/>
+          <w:tblHeader/>
+        </w:trPr>
+        header2
+        <w:tc>
+          <w:tcPr>
+            <w:tcBorders>
               <w:bottom w:val="single" w:sz="8" w:space="0" w:color="000000"/>
-              <w:top w:val="single" w:sz="20" w:space="0" w:color="000000"/>
+              <w:top w:val="none" w:sz="0" w:space="0" w:color="666666"/>
               <w:left w:val="none" w:sz="0" w:space="0" w:color="000000"/>
               <w:right w:val="none" w:sz="0" w:space="0" w:color="000000"/>
             </w:tcBorders>
@@ -67,13 +409,14 @@
                 <w:left w:val="none" w:sz="0" w:space="0" w:color="000000"/>
                 <w:right w:val="none" w:sz="0" w:space="0" w:color="000000"/>
               </w:pBdr>
-              <w:spacing w:after="40" w:before="40" w:line="360"/>
+              <w:spacing w:after="40" w:before="40" w:line="288"/>
               <w:ind w:left="100" w:right="100" w:firstLine="0" w:firstLineChars="0"/>
               <w:rPr>
                 <w:rFonts w:ascii="Arial" w:hAnsi="Arial" w:eastAsia="Arial" w:cs="Arial"/>
                 <w:i w:val="true"/>
                 <w:b w:val="false"/>
                 <w:u w:val="none"/>
+                <w:strike w:val="false"/>
                 <w:sz w:val="22"/>
                 <w:szCs w:val="22"/>
                 <w:color w:val="000000"/>
@@ -85,6 +428,169 @@
                 <w:i w:val="true"/>
                 <w:b w:val="false"/>
                 <w:u w:val="none"/>
+                <w:strike w:val="false"/>
+                <w:sz w:val="22"/>
+                <w:szCs w:val="22"/>
+                <w:color w:val="000000"/>
+              </w:rPr>
+              <w:t xml:space="preserve">Variable</w:t>
+            </w:r>
+          </w:p>
+        </w:tc>
+        <w:tc>
+          <w:tcPr>
+            <w:tcBorders>
+              <w:bottom w:val="single" w:sz="8" w:space="0" w:color="000000"/>
+              <w:top w:val="single" w:sz="8" w:space="0" w:color="666666"/>
+              <w:left w:val="none" w:sz="0" w:space="0" w:color="000000"/>
+              <w:right w:val="none" w:sz="0" w:space="0" w:color="000000"/>
+            </w:tcBorders>
+            <w:shd w:val="clear" w:color="auto" w:fill="FFFFFF"/>
+            <w:tcMar>
+              <w:top w:w="0" w:type="dxa"/>
+              <w:bottom w:w="0" w:type="dxa"/>
+              <w:left w:w="0" w:type="dxa"/>
+              <w:right w:w="0" w:type="dxa"/>
+            </w:tcMar>
+            <w:vAlign w:val="center"/>
+          </w:tcPr>
+          <w:p>
+            <w:pPr>
+              <w:jc w:val="right"/>
+              <w:pBdr>
+                <w:bottom w:val="none" w:sz="0" w:space="0" w:color="000000"/>
+                <w:top w:val="none" w:sz="0" w:space="0" w:color="000000"/>
+                <w:left w:val="none" w:sz="0" w:space="0" w:color="000000"/>
+                <w:right w:val="none" w:sz="0" w:space="0" w:color="000000"/>
+              </w:pBdr>
+              <w:spacing w:after="40" w:before="40" w:line="288"/>
+              <w:ind w:left="100" w:right="100" w:firstLine="0" w:firstLineChars="0"/>
+              <w:rPr>
+                <w:rFonts w:ascii="Arial" w:hAnsi="Arial" w:eastAsia="Arial" w:cs="Arial"/>
+                <w:i w:val="true"/>
+                <w:b w:val="false"/>
+                <w:u w:val="none"/>
+                <w:strike w:val="false"/>
+                <w:sz w:val="22"/>
+                <w:szCs w:val="22"/>
+                <w:color w:val="000000"/>
+              </w:rPr>
+            </w:pPr>
+            <w:r>
+              <w:rPr>
+                <w:rFonts w:ascii="Arial" w:hAnsi="Arial" w:eastAsia="Arial" w:cs="Arial"/>
+                <w:i w:val="true"/>
+                <w:b w:val="false"/>
+                <w:u w:val="none"/>
+                <w:strike w:val="false"/>
+                <w:sz w:val="22"/>
+                <w:szCs w:val="22"/>
+                <w:color w:val="000000"/>
+              </w:rPr>
+              <w:t xml:space="preserve">Est</w:t>
+            </w:r>
+          </w:p>
+        </w:tc>
+        <w:tc>
+          <w:tcPr>
+            <w:tcBorders>
+              <w:bottom w:val="single" w:sz="8" w:space="0" w:color="000000"/>
+              <w:top w:val="single" w:sz="8" w:space="0" w:color="666666"/>
+              <w:left w:val="none" w:sz="0" w:space="0" w:color="000000"/>
+              <w:right w:val="none" w:sz="0" w:space="0" w:color="000000"/>
+            </w:tcBorders>
+            <w:shd w:val="clear" w:color="auto" w:fill="FFFFFF"/>
+            <w:tcMar>
+              <w:top w:w="0" w:type="dxa"/>
+              <w:bottom w:w="0" w:type="dxa"/>
+              <w:left w:w="0" w:type="dxa"/>
+              <w:right w:w="0" w:type="dxa"/>
+            </w:tcMar>
+            <w:vAlign w:val="center"/>
+          </w:tcPr>
+          <w:p>
+            <w:pPr>
+              <w:jc w:val="left"/>
+              <w:pBdr>
+                <w:bottom w:val="none" w:sz="0" w:space="0" w:color="000000"/>
+                <w:top w:val="none" w:sz="0" w:space="0" w:color="000000"/>
+                <w:left w:val="none" w:sz="0" w:space="0" w:color="000000"/>
+                <w:right w:val="none" w:sz="0" w:space="0" w:color="000000"/>
+              </w:pBdr>
+              <w:spacing w:after="40" w:before="40" w:line="288"/>
+              <w:ind w:left="100" w:right="100" w:firstLine="0" w:firstLineChars="0"/>
+              <w:rPr>
+                <w:rFonts w:ascii="Arial" w:hAnsi="Arial" w:eastAsia="Arial" w:cs="Arial"/>
+                <w:i w:val="true"/>
+                <w:b w:val="false"/>
+                <w:u w:val="none"/>
+                <w:strike w:val="false"/>
+                <w:sz w:val="22"/>
+                <w:szCs w:val="22"/>
+                <w:color w:val="000000"/>
+              </w:rPr>
+            </w:pPr>
+            <w:r>
+              <w:rPr>
+                <w:rFonts w:ascii="Arial" w:hAnsi="Arial" w:eastAsia="Arial" w:cs="Arial"/>
+                <w:i w:val="true"/>
+                <w:b w:val="false"/>
+                <w:u w:val="none"/>
+                <w:strike w:val="false"/>
+                <w:sz w:val="22"/>
+                <w:szCs w:val="22"/>
+                <w:color w:val="000000"/>
+              </w:rPr>
+              <w:t xml:space="preserve">[95% CI]</w:t>
+            </w:r>
+          </w:p>
+        </w:tc>
+        <w:tc>
+          <w:tcPr>
+            <w:tcBorders>
+              <w:bottom w:val="single" w:sz="8" w:space="0" w:color="000000"/>
+              <w:top w:val="none" w:sz="0" w:space="0" w:color="666666"/>
+              <w:left w:val="none" w:sz="0" w:space="0" w:color="000000"/>
+              <w:right w:val="none" w:sz="0" w:space="0" w:color="000000"/>
+            </w:tcBorders>
+            <w:shd w:val="clear" w:color="auto" w:fill="FFFFFF"/>
+            <w:tcMar>
+              <w:top w:w="0" w:type="dxa"/>
+              <w:bottom w:w="0" w:type="dxa"/>
+              <w:left w:w="0" w:type="dxa"/>
+              <w:right w:w="0" w:type="dxa"/>
+            </w:tcMar>
+            <w:vAlign w:val="center"/>
+          </w:tcPr>
+          <w:p>
+            <w:pPr>
+              <w:jc w:val="center"/>
+              <w:pBdr>
+                <w:bottom w:val="none" w:sz="0" w:space="0" w:color="000000"/>
+                <w:top w:val="none" w:sz="0" w:space="0" w:color="000000"/>
+                <w:left w:val="none" w:sz="0" w:space="0" w:color="000000"/>
+                <w:right w:val="none" w:sz="0" w:space="0" w:color="000000"/>
+              </w:pBdr>
+              <w:spacing w:after="40" w:before="40" w:line="288"/>
+              <w:ind w:left="100" w:right="100" w:firstLine="0" w:firstLineChars="0"/>
+              <w:rPr>
+                <w:rFonts w:ascii="Arial" w:hAnsi="Arial" w:eastAsia="Arial" w:cs="Arial"/>
+                <w:i w:val="true"/>
+                <w:b w:val="false"/>
+                <w:u w:val="none"/>
+                <w:strike w:val="false"/>
+                <w:sz w:val="22"/>
+                <w:szCs w:val="22"/>
+                <w:color w:val="000000"/>
+              </w:rPr>
+            </w:pPr>
+            <w:r>
+              <w:rPr>
+                <w:rFonts w:ascii="Arial" w:hAnsi="Arial" w:eastAsia="Arial" w:cs="Arial"/>
+                <w:i w:val="true"/>
+                <w:b w:val="false"/>
+                <w:u w:val="none"/>
+                <w:strike w:val="false"/>
                 <w:sz w:val="22"/>
                 <w:szCs w:val="22"/>
                 <w:color w:val="000000"/>
@@ -97,7 +603,7 @@
           <w:tcPr>
             <w:tcBorders>
               <w:bottom w:val="single" w:sz="8" w:space="0" w:color="000000"/>
-              <w:top w:val="single" w:sz="20" w:space="0" w:color="000000"/>
+              <w:top w:val="single" w:sz="8" w:space="0" w:color="666666"/>
               <w:left w:val="none" w:sz="0" w:space="0" w:color="000000"/>
               <w:right w:val="none" w:sz="0" w:space="0" w:color="000000"/>
             </w:tcBorders>
@@ -119,13 +625,14 @@
                 <w:left w:val="none" w:sz="0" w:space="0" w:color="000000"/>
                 <w:right w:val="none" w:sz="0" w:space="0" w:color="000000"/>
               </w:pBdr>
-              <w:spacing w:after="40" w:before="40" w:line="360"/>
+              <w:spacing w:after="40" w:before="40" w:line="288"/>
               <w:ind w:left="100" w:right="100" w:firstLine="0" w:firstLineChars="0"/>
               <w:rPr>
                 <w:rFonts w:ascii="Arial" w:hAnsi="Arial" w:eastAsia="Arial" w:cs="Arial"/>
                 <w:i w:val="true"/>
                 <w:b w:val="false"/>
                 <w:u w:val="none"/>
+                <w:strike w:val="false"/>
                 <w:sz w:val="22"/>
                 <w:szCs w:val="22"/>
                 <w:color w:val="000000"/>
@@ -137,11 +644,12 @@
                 <w:i w:val="true"/>
                 <w:b w:val="false"/>
                 <w:u w:val="none"/>
-                <w:sz w:val="22"/>
-                <w:szCs w:val="22"/>
-                <w:color w:val="000000"/>
-              </w:rPr>
-              <w:t xml:space="preserve">Est</w:t>
+                <w:strike w:val="false"/>
+                <w:sz w:val="22"/>
+                <w:szCs w:val="22"/>
+                <w:color w:val="000000"/>
+              </w:rPr>
+              <w:t xml:space="preserve">b</w:t>
             </w:r>
           </w:p>
         </w:tc>
@@ -149,7 +657,7 @@
           <w:tcPr>
             <w:tcBorders>
               <w:bottom w:val="single" w:sz="8" w:space="0" w:color="000000"/>
-              <w:top w:val="single" w:sz="20" w:space="0" w:color="000000"/>
+              <w:top w:val="single" w:sz="8" w:space="0" w:color="666666"/>
               <w:left w:val="none" w:sz="0" w:space="0" w:color="000000"/>
               <w:right w:val="none" w:sz="0" w:space="0" w:color="000000"/>
             </w:tcBorders>
@@ -171,13 +679,14 @@
                 <w:left w:val="none" w:sz="0" w:space="0" w:color="000000"/>
                 <w:right w:val="none" w:sz="0" w:space="0" w:color="000000"/>
               </w:pBdr>
-              <w:spacing w:after="40" w:before="40" w:line="360"/>
+              <w:spacing w:after="40" w:before="40" w:line="288"/>
               <w:ind w:left="100" w:right="100" w:firstLine="0" w:firstLineChars="0"/>
               <w:rPr>
                 <w:rFonts w:ascii="Arial" w:hAnsi="Arial" w:eastAsia="Arial" w:cs="Arial"/>
                 <w:i w:val="true"/>
                 <w:b w:val="false"/>
                 <w:u w:val="none"/>
+                <w:strike w:val="false"/>
                 <w:sz w:val="22"/>
                 <w:szCs w:val="22"/>
                 <w:color w:val="000000"/>
@@ -189,6 +698,7 @@
                 <w:i w:val="true"/>
                 <w:b w:val="false"/>
                 <w:u w:val="none"/>
+                <w:strike w:val="false"/>
                 <w:sz w:val="22"/>
                 <w:szCs w:val="22"/>
                 <w:color w:val="000000"/>
@@ -201,7 +711,7 @@
           <w:tcPr>
             <w:tcBorders>
               <w:bottom w:val="single" w:sz="8" w:space="0" w:color="000000"/>
-              <w:top w:val="single" w:sz="20" w:space="0" w:color="000000"/>
+              <w:top w:val="none" w:sz="0" w:space="0" w:color="666666"/>
               <w:left w:val="none" w:sz="0" w:space="0" w:color="000000"/>
               <w:right w:val="none" w:sz="0" w:space="0" w:color="000000"/>
             </w:tcBorders>
@@ -223,13 +733,14 @@
                 <w:left w:val="none" w:sz="0" w:space="0" w:color="000000"/>
                 <w:right w:val="none" w:sz="0" w:space="0" w:color="000000"/>
               </w:pBdr>
-              <w:spacing w:after="40" w:before="40" w:line="360"/>
+              <w:spacing w:after="40" w:before="40" w:line="288"/>
               <w:ind w:left="100" w:right="100" w:firstLine="0" w:firstLineChars="0"/>
               <w:rPr>
                 <w:rFonts w:ascii="Arial" w:hAnsi="Arial" w:eastAsia="Arial" w:cs="Arial"/>
                 <w:i w:val="true"/>
                 <w:b w:val="false"/>
                 <w:u w:val="none"/>
+                <w:strike w:val="false"/>
                 <w:sz w:val="22"/>
                 <w:szCs w:val="22"/>
                 <w:color w:val="000000"/>
@@ -239,13 +750,14 @@
               <w:rPr>
                 <w:rFonts w:ascii="Arial" w:hAnsi="Arial" w:eastAsia="Arial" w:cs="Arial"/>
                 <w:i w:val="true"/>
-                <w:b w:val="true"/>
-                <w:u w:val="none"/>
-                <w:sz w:val="22"/>
-                <w:szCs w:val="22"/>
-                <w:color w:val="000000"/>
-              </w:rPr>
-              <w:t xml:space="preserve">95% CI</w:t>
+                <w:b w:val="false"/>
+                <w:u w:val="none"/>
+                <w:strike w:val="false"/>
+                <w:sz w:val="22"/>
+                <w:szCs w:val="22"/>
+                <w:color w:val="000000"/>
+              </w:rPr>
+              <w:t xml:space="preserve"/>
             </w:r>
           </w:p>
         </w:tc>
@@ -253,7 +765,7 @@
           <w:tcPr>
             <w:tcBorders>
               <w:bottom w:val="single" w:sz="8" w:space="0" w:color="000000"/>
-              <w:top w:val="single" w:sz="20" w:space="0" w:color="000000"/>
+              <w:top w:val="none" w:sz="0" w:space="0" w:color="666666"/>
               <w:left w:val="none" w:sz="0" w:space="0" w:color="000000"/>
               <w:right w:val="none" w:sz="0" w:space="0" w:color="000000"/>
             </w:tcBorders>
@@ -275,13 +787,14 @@
                 <w:left w:val="none" w:sz="0" w:space="0" w:color="000000"/>
                 <w:right w:val="none" w:sz="0" w:space="0" w:color="000000"/>
               </w:pBdr>
-              <w:spacing w:after="40" w:before="40" w:line="360"/>
+              <w:spacing w:after="40" w:before="40" w:line="288"/>
               <w:ind w:left="100" w:right="100" w:firstLine="0" w:firstLineChars="0"/>
               <w:rPr>
                 <w:rFonts w:ascii="Arial" w:hAnsi="Arial" w:eastAsia="Arial" w:cs="Arial"/>
                 <w:i w:val="true"/>
                 <w:b w:val="false"/>
                 <w:u w:val="none"/>
+                <w:strike w:val="false"/>
                 <w:sz w:val="22"/>
                 <w:szCs w:val="22"/>
                 <w:color w:val="000000"/>
@@ -293,6 +806,7 @@
                 <w:i w:val="true"/>
                 <w:b w:val="false"/>
                 <w:u w:val="none"/>
+                <w:strike w:val="false"/>
                 <w:sz w:val="22"/>
                 <w:szCs w:val="22"/>
                 <w:color w:val="000000"/>
@@ -333,29 +847,31 @@
                 <w:left w:val="none" w:sz="0" w:space="0" w:color="000000"/>
                 <w:right w:val="none" w:sz="0" w:space="0" w:color="000000"/>
               </w:pBdr>
-              <w:spacing w:after="100" w:before="100" w:line="120"/>
-              <w:ind w:left="100" w:right="100" w:firstLine="0" w:firstLineChars="0"/>
-              <w:rPr>
-                <w:rFonts w:ascii="Arial" w:hAnsi="Arial" w:eastAsia="Arial" w:cs="Arial"/>
-                <w:i w:val="false"/>
-                <w:b w:val="false"/>
-                <w:u w:val="none"/>
-                <w:sz w:val="22"/>
-                <w:szCs w:val="22"/>
-                <w:color w:val="000000"/>
-              </w:rPr>
-            </w:pPr>
-            <w:r>
-              <w:rPr>
-                <w:rFonts w:ascii="Arial" w:hAnsi="Arial" w:eastAsia="Arial" w:cs="Arial"/>
-                <w:i w:val="false"/>
-                <w:b w:val="false"/>
-                <w:u w:val="none"/>
-                <w:sz w:val="22"/>
-                <w:szCs w:val="22"/>
-                <w:color w:val="000000"/>
-              </w:rPr>
-              <w:t xml:space="preserve">(Intercept)</w:t>
+              <w:spacing w:after="100" w:before="100" w:line="24"/>
+              <w:ind w:left="100" w:right="100" w:firstLine="0" w:firstLineChars="0"/>
+              <w:rPr>
+                <w:rFonts w:ascii="Arial" w:hAnsi="Arial" w:eastAsia="Arial" w:cs="Arial"/>
+                <w:i w:val="false"/>
+                <w:b w:val="false"/>
+                <w:u w:val="none"/>
+                <w:strike w:val="false"/>
+                <w:sz w:val="22"/>
+                <w:szCs w:val="22"/>
+                <w:color w:val="000000"/>
+              </w:rPr>
+            </w:pPr>
+            <w:r>
+              <w:rPr>
+                <w:rFonts w:ascii="Arial" w:hAnsi="Arial" w:eastAsia="Arial" w:cs="Arial"/>
+                <w:i w:val="false"/>
+                <w:b w:val="false"/>
+                <w:u w:val="none"/>
+                <w:strike w:val="false"/>
+                <w:sz w:val="22"/>
+                <w:szCs w:val="22"/>
+                <w:color w:val="000000"/>
+              </w:rPr>
+              <w:t xml:space="preserve">treatment</w:t>
             </w:r>
           </w:p>
         </w:tc>
@@ -385,29 +901,31 @@
                 <w:left w:val="none" w:sz="0" w:space="0" w:color="000000"/>
                 <w:right w:val="none" w:sz="0" w:space="0" w:color="000000"/>
               </w:pBdr>
-              <w:spacing w:after="100" w:before="100" w:line="120"/>
-              <w:ind w:left="100" w:right="100" w:firstLine="0" w:firstLineChars="0"/>
-              <w:rPr>
-                <w:rFonts w:ascii="Arial" w:hAnsi="Arial" w:eastAsia="Arial" w:cs="Arial"/>
-                <w:i w:val="false"/>
-                <w:b w:val="false"/>
-                <w:u w:val="none"/>
-                <w:sz w:val="22"/>
-                <w:szCs w:val="22"/>
-                <w:color w:val="000000"/>
-              </w:rPr>
-            </w:pPr>
-            <w:r>
-              <w:rPr>
-                <w:rFonts w:ascii="Arial" w:hAnsi="Arial" w:eastAsia="Arial" w:cs="Arial"/>
-                <w:i w:val="false"/>
-                <w:b w:val="false"/>
-                <w:u w:val="none"/>
-                <w:sz w:val="22"/>
-                <w:szCs w:val="22"/>
-                <w:color w:val="000000"/>
-              </w:rPr>
-              <w:t xml:space="preserve">  251.41   </w:t>
+              <w:spacing w:after="100" w:before="100" w:line="24"/>
+              <w:ind w:left="100" w:right="100" w:firstLine="0" w:firstLineChars="0"/>
+              <w:rPr>
+                <w:rFonts w:ascii="Arial" w:hAnsi="Arial" w:eastAsia="Arial" w:cs="Arial"/>
+                <w:i w:val="false"/>
+                <w:b w:val="false"/>
+                <w:u w:val="none"/>
+                <w:strike w:val="false"/>
+                <w:sz w:val="22"/>
+                <w:szCs w:val="22"/>
+                <w:color w:val="000000"/>
+              </w:rPr>
+            </w:pPr>
+            <w:r>
+              <w:rPr>
+                <w:rFonts w:ascii="Arial" w:hAnsi="Arial" w:eastAsia="Arial" w:cs="Arial"/>
+                <w:i w:val="false"/>
+                <w:b w:val="false"/>
+                <w:u w:val="none"/>
+                <w:strike w:val="false"/>
+                <w:sz w:val="22"/>
+                <w:szCs w:val="22"/>
+                <w:color w:val="000000"/>
+              </w:rPr>
+              <w:t xml:space="preserve">1.17</w:t>
             </w:r>
           </w:p>
         </w:tc>
@@ -437,29 +955,31 @@
                 <w:left w:val="none" w:sz="0" w:space="0" w:color="000000"/>
                 <w:right w:val="none" w:sz="0" w:space="0" w:color="000000"/>
               </w:pBdr>
-              <w:spacing w:after="100" w:before="100" w:line="120"/>
-              <w:ind w:left="100" w:right="100" w:firstLine="0" w:firstLineChars="0"/>
-              <w:rPr>
-                <w:rFonts w:ascii="Arial" w:hAnsi="Arial" w:eastAsia="Arial" w:cs="Arial"/>
-                <w:i w:val="false"/>
-                <w:b w:val="false"/>
-                <w:u w:val="none"/>
-                <w:sz w:val="22"/>
-                <w:szCs w:val="22"/>
-                <w:color w:val="000000"/>
-              </w:rPr>
-            </w:pPr>
-            <w:r>
-              <w:rPr>
-                <w:rFonts w:ascii="Arial" w:hAnsi="Arial" w:eastAsia="Arial" w:cs="Arial"/>
-                <w:i w:val="false"/>
-                <w:b w:val="false"/>
-                <w:u w:val="none"/>
-                <w:sz w:val="22"/>
-                <w:szCs w:val="22"/>
-                <w:color w:val="000000"/>
-              </w:rPr>
-              <w:t xml:space="preserve">(6.82)</w:t>
+              <w:spacing w:after="100" w:before="100" w:line="24"/>
+              <w:ind w:left="100" w:right="100" w:firstLine="0" w:firstLineChars="0"/>
+              <w:rPr>
+                <w:rFonts w:ascii="Arial" w:hAnsi="Arial" w:eastAsia="Arial" w:cs="Arial"/>
+                <w:i w:val="false"/>
+                <w:b w:val="false"/>
+                <w:u w:val="none"/>
+                <w:strike w:val="false"/>
+                <w:sz w:val="22"/>
+                <w:szCs w:val="22"/>
+                <w:color w:val="000000"/>
+              </w:rPr>
+            </w:pPr>
+            <w:r>
+              <w:rPr>
+                <w:rFonts w:ascii="Arial" w:hAnsi="Arial" w:eastAsia="Arial" w:cs="Arial"/>
+                <w:i w:val="false"/>
+                <w:b w:val="false"/>
+                <w:u w:val="none"/>
+                <w:strike w:val="false"/>
+                <w:sz w:val="22"/>
+                <w:szCs w:val="22"/>
+                <w:color w:val="000000"/>
+              </w:rPr>
+              <w:t xml:space="preserve">[0.32, 4.34]</w:t>
             </w:r>
           </w:p>
         </w:tc>
@@ -489,29 +1009,31 @@
                 <w:left w:val="none" w:sz="0" w:space="0" w:color="000000"/>
                 <w:right w:val="none" w:sz="0" w:space="0" w:color="000000"/>
               </w:pBdr>
-              <w:spacing w:after="100" w:before="100" w:line="120"/>
-              <w:ind w:left="100" w:right="100" w:firstLine="0" w:firstLineChars="0"/>
-              <w:rPr>
-                <w:rFonts w:ascii="Arial" w:hAnsi="Arial" w:eastAsia="Arial" w:cs="Arial"/>
-                <w:i w:val="false"/>
-                <w:b w:val="false"/>
-                <w:u w:val="none"/>
-                <w:sz w:val="22"/>
-                <w:szCs w:val="22"/>
-                <w:color w:val="000000"/>
-              </w:rPr>
-            </w:pPr>
-            <w:r>
-              <w:rPr>
-                <w:rFonts w:ascii="Arial" w:hAnsi="Arial" w:eastAsia="Arial" w:cs="Arial"/>
-                <w:i w:val="false"/>
-                <w:b w:val="false"/>
-                <w:u w:val="none"/>
-                <w:sz w:val="22"/>
-                <w:szCs w:val="22"/>
-                <w:color w:val="000000"/>
-              </w:rPr>
-              <w:t xml:space="preserve">  237.01   ,   265.80   </w:t>
+              <w:spacing w:after="100" w:before="100" w:line="24"/>
+              <w:ind w:left="100" w:right="100" w:firstLine="0" w:firstLineChars="0"/>
+              <w:rPr>
+                <w:rFonts w:ascii="Arial" w:hAnsi="Arial" w:eastAsia="Arial" w:cs="Arial"/>
+                <w:i w:val="false"/>
+                <w:b w:val="false"/>
+                <w:u w:val="none"/>
+                <w:strike w:val="false"/>
+                <w:sz w:val="22"/>
+                <w:szCs w:val="22"/>
+                <w:color w:val="000000"/>
+              </w:rPr>
+            </w:pPr>
+            <w:r>
+              <w:rPr>
+                <w:rFonts w:ascii="Arial" w:hAnsi="Arial" w:eastAsia="Arial" w:cs="Arial"/>
+                <w:i w:val="false"/>
+                <w:b w:val="false"/>
+                <w:u w:val="none"/>
+                <w:strike w:val="false"/>
+                <w:sz w:val="22"/>
+                <w:szCs w:val="22"/>
+                <w:color w:val="000000"/>
+              </w:rPr>
+              <w:t xml:space="preserve"/>
             </w:r>
           </w:p>
         </w:tc>
@@ -534,6 +1056,114 @@
           </w:tcPr>
           <w:p>
             <w:pPr>
+              <w:jc w:val="right"/>
+              <w:pBdr>
+                <w:bottom w:val="none" w:sz="0" w:space="0" w:color="000000"/>
+                <w:top w:val="none" w:sz="0" w:space="0" w:color="000000"/>
+                <w:left w:val="none" w:sz="0" w:space="0" w:color="000000"/>
+                <w:right w:val="none" w:sz="0" w:space="0" w:color="000000"/>
+              </w:pBdr>
+              <w:spacing w:after="100" w:before="100" w:line="24"/>
+              <w:ind w:left="100" w:right="100" w:firstLine="0" w:firstLineChars="0"/>
+              <w:rPr>
+                <w:rFonts w:ascii="Arial" w:hAnsi="Arial" w:eastAsia="Arial" w:cs="Arial"/>
+                <w:i w:val="false"/>
+                <w:b w:val="false"/>
+                <w:u w:val="none"/>
+                <w:strike w:val="false"/>
+                <w:sz w:val="22"/>
+                <w:szCs w:val="22"/>
+                <w:color w:val="000000"/>
+              </w:rPr>
+            </w:pPr>
+            <w:r>
+              <w:rPr>
+                <w:rFonts w:ascii="Arial" w:hAnsi="Arial" w:eastAsia="Arial" w:cs="Arial"/>
+                <w:i w:val="false"/>
+                <w:b w:val="false"/>
+                <w:u w:val="none"/>
+                <w:strike w:val="false"/>
+                <w:sz w:val="22"/>
+                <w:szCs w:val="22"/>
+                <w:color w:val="000000"/>
+              </w:rPr>
+              <w:t xml:space="preserve">0.16</w:t>
+            </w:r>
+          </w:p>
+        </w:tc>
+        <w:tc>
+          <w:tcPr>
+            <w:tcBorders>
+              <w:bottom w:val="none" w:sz="0" w:space="0" w:color="000000"/>
+              <w:top w:val="single" w:sz="8" w:space="0" w:color="000000"/>
+              <w:left w:val="none" w:sz="0" w:space="0" w:color="000000"/>
+              <w:right w:val="none" w:sz="0" w:space="0" w:color="000000"/>
+            </w:tcBorders>
+            <w:shd w:val="clear" w:color="auto" w:fill="FFFFFF"/>
+            <w:tcMar>
+              <w:top w:w="0" w:type="dxa"/>
+              <w:bottom w:w="0" w:type="dxa"/>
+              <w:left w:w="0" w:type="dxa"/>
+              <w:right w:w="0" w:type="dxa"/>
+            </w:tcMar>
+            <w:vAlign w:val="center"/>
+          </w:tcPr>
+          <w:p>
+            <w:pPr>
+              <w:jc w:val="left"/>
+              <w:pBdr>
+                <w:bottom w:val="none" w:sz="0" w:space="0" w:color="000000"/>
+                <w:top w:val="none" w:sz="0" w:space="0" w:color="000000"/>
+                <w:left w:val="none" w:sz="0" w:space="0" w:color="000000"/>
+                <w:right w:val="none" w:sz="0" w:space="0" w:color="000000"/>
+              </w:pBdr>
+              <w:spacing w:after="100" w:before="100" w:line="24"/>
+              <w:ind w:left="100" w:right="100" w:firstLine="0" w:firstLineChars="0"/>
+              <w:rPr>
+                <w:rFonts w:ascii="Arial" w:hAnsi="Arial" w:eastAsia="Arial" w:cs="Arial"/>
+                <w:i w:val="false"/>
+                <w:b w:val="false"/>
+                <w:u w:val="none"/>
+                <w:strike w:val="false"/>
+                <w:sz w:val="22"/>
+                <w:szCs w:val="22"/>
+                <w:color w:val="000000"/>
+              </w:rPr>
+            </w:pPr>
+            <w:r>
+              <w:rPr>
+                <w:rFonts w:ascii="Arial" w:hAnsi="Arial" w:eastAsia="Arial" w:cs="Arial"/>
+                <w:i w:val="false"/>
+                <w:b w:val="false"/>
+                <w:u w:val="none"/>
+                <w:strike w:val="false"/>
+                <w:sz w:val="22"/>
+                <w:szCs w:val="22"/>
+                <w:color w:val="000000"/>
+              </w:rPr>
+              <w:t xml:space="preserve">(0.67)</w:t>
+            </w:r>
+          </w:p>
+        </w:tc>
+        <w:tc>
+          <w:tcPr>
+            <w:tcBorders>
+              <w:bottom w:val="none" w:sz="0" w:space="0" w:color="000000"/>
+              <w:top w:val="single" w:sz="8" w:space="0" w:color="000000"/>
+              <w:left w:val="none" w:sz="0" w:space="0" w:color="000000"/>
+              <w:right w:val="none" w:sz="0" w:space="0" w:color="000000"/>
+            </w:tcBorders>
+            <w:shd w:val="clear" w:color="auto" w:fill="FFFFFF"/>
+            <w:tcMar>
+              <w:top w:w="0" w:type="dxa"/>
+              <w:bottom w:w="0" w:type="dxa"/>
+              <w:left w:w="0" w:type="dxa"/>
+              <w:right w:w="0" w:type="dxa"/>
+            </w:tcMar>
+            <w:vAlign w:val="center"/>
+          </w:tcPr>
+          <w:p>
+            <w:pPr>
               <w:jc w:val="center"/>
               <w:pBdr>
                 <w:bottom w:val="none" w:sz="0" w:space="0" w:color="000000"/>
@@ -541,29 +1171,85 @@
                 <w:left w:val="none" w:sz="0" w:space="0" w:color="000000"/>
                 <w:right w:val="none" w:sz="0" w:space="0" w:color="000000"/>
               </w:pBdr>
-              <w:spacing w:after="100" w:before="100" w:line="120"/>
-              <w:ind w:left="100" w:right="100" w:firstLine="0" w:firstLineChars="0"/>
-              <w:rPr>
-                <w:rFonts w:ascii="Arial" w:hAnsi="Arial" w:eastAsia="Arial" w:cs="Arial"/>
-                <w:i w:val="false"/>
-                <w:b w:val="false"/>
-                <w:u w:val="none"/>
-                <w:sz w:val="22"/>
-                <w:szCs w:val="22"/>
-                <w:color w:val="000000"/>
-              </w:rPr>
-            </w:pPr>
-            <w:r>
-              <w:rPr>
-                <w:rFonts w:ascii="Arial" w:hAnsi="Arial" w:eastAsia="Arial" w:cs="Arial"/>
-                <w:i w:val="false"/>
-                <w:b w:val="false"/>
-                <w:u w:val="none"/>
-                <w:sz w:val="22"/>
-                <w:szCs w:val="22"/>
-                <w:color w:val="000000"/>
-              </w:rPr>
-              <w:t xml:space="preserve">&lt; .001***</w:t>
+              <w:spacing w:after="100" w:before="100" w:line="24"/>
+              <w:ind w:left="100" w:right="100" w:firstLine="0" w:firstLineChars="0"/>
+              <w:rPr>
+                <w:rFonts w:ascii="Arial" w:hAnsi="Arial" w:eastAsia="Arial" w:cs="Arial"/>
+                <w:i w:val="false"/>
+                <w:b w:val="false"/>
+                <w:u w:val="none"/>
+                <w:strike w:val="false"/>
+                <w:sz w:val="22"/>
+                <w:szCs w:val="22"/>
+                <w:color w:val="000000"/>
+              </w:rPr>
+            </w:pPr>
+            <w:r>
+              <w:rPr>
+                <w:rFonts w:ascii="Arial" w:hAnsi="Arial" w:eastAsia="Arial" w:cs="Arial"/>
+                <w:i w:val="false"/>
+                <w:b w:val="false"/>
+                <w:u w:val="none"/>
+                <w:strike w:val="false"/>
+                <w:sz w:val="22"/>
+                <w:szCs w:val="22"/>
+                <w:color w:val="000000"/>
+              </w:rPr>
+              <w:t xml:space="preserve"/>
+            </w:r>
+          </w:p>
+        </w:tc>
+        <w:tc>
+          <w:tcPr>
+            <w:tcBorders>
+              <w:bottom w:val="none" w:sz="0" w:space="0" w:color="000000"/>
+              <w:top w:val="single" w:sz="8" w:space="0" w:color="000000"/>
+              <w:left w:val="none" w:sz="0" w:space="0" w:color="000000"/>
+              <w:right w:val="none" w:sz="0" w:space="0" w:color="000000"/>
+            </w:tcBorders>
+            <w:shd w:val="clear" w:color="auto" w:fill="FFFFFF"/>
+            <w:tcMar>
+              <w:top w:w="0" w:type="dxa"/>
+              <w:bottom w:w="0" w:type="dxa"/>
+              <w:left w:w="0" w:type="dxa"/>
+              <w:right w:w="0" w:type="dxa"/>
+            </w:tcMar>
+            <w:vAlign w:val="center"/>
+          </w:tcPr>
+          <w:p>
+            <w:pPr>
+              <w:jc w:val="center"/>
+              <w:pBdr>
+                <w:bottom w:val="none" w:sz="0" w:space="0" w:color="000000"/>
+                <w:top w:val="none" w:sz="0" w:space="0" w:color="000000"/>
+                <w:left w:val="none" w:sz="0" w:space="0" w:color="000000"/>
+                <w:right w:val="none" w:sz="0" w:space="0" w:color="000000"/>
+              </w:pBdr>
+              <w:spacing w:after="100" w:before="100" w:line="24"/>
+              <w:ind w:left="100" w:right="100" w:firstLine="0" w:firstLineChars="0"/>
+              <w:rPr>
+                <w:rFonts w:ascii="Arial" w:hAnsi="Arial" w:eastAsia="Arial" w:cs="Arial"/>
+                <w:i w:val="false"/>
+                <w:b w:val="false"/>
+                <w:u w:val="none"/>
+                <w:strike w:val="false"/>
+                <w:sz w:val="22"/>
+                <w:szCs w:val="22"/>
+                <w:color w:val="000000"/>
+              </w:rPr>
+            </w:pPr>
+            <w:r>
+              <w:rPr>
+                <w:rFonts w:ascii="Arial" w:hAnsi="Arial" w:eastAsia="Arial" w:cs="Arial"/>
+                <w:i w:val="false"/>
+                <w:b w:val="false"/>
+                <w:u w:val="none"/>
+                <w:strike w:val="false"/>
+                <w:sz w:val="22"/>
+                <w:szCs w:val="22"/>
+                <w:color w:val="000000"/>
+              </w:rPr>
+              <w:t xml:space="preserve">  .813   </w:t>
             </w:r>
           </w:p>
         </w:tc>
@@ -576,7 +1262,7 @@
         <w:tc>
           <w:tcPr>
             <w:tcBorders>
-              <w:bottom w:val="single" w:sz="8" w:space="0" w:color="666666"/>
+              <w:bottom w:val="none" w:sz="0" w:space="0" w:color="000000"/>
               <w:top w:val="none" w:sz="0" w:space="0" w:color="000000"/>
               <w:left w:val="none" w:sz="0" w:space="0" w:color="000000"/>
               <w:right w:val="none" w:sz="0" w:space="0" w:color="000000"/>
@@ -599,36 +1285,38 @@
                 <w:left w:val="none" w:sz="0" w:space="0" w:color="000000"/>
                 <w:right w:val="none" w:sz="0" w:space="0" w:color="000000"/>
               </w:pBdr>
-              <w:spacing w:after="100" w:before="100" w:line="120"/>
-              <w:ind w:left="100" w:right="100" w:firstLine="0" w:firstLineChars="0"/>
-              <w:rPr>
-                <w:rFonts w:ascii="Arial" w:hAnsi="Arial" w:eastAsia="Arial" w:cs="Arial"/>
-                <w:i w:val="false"/>
-                <w:b w:val="false"/>
-                <w:u w:val="none"/>
-                <w:sz w:val="22"/>
-                <w:szCs w:val="22"/>
-                <w:color w:val="000000"/>
-              </w:rPr>
-            </w:pPr>
-            <w:r>
-              <w:rPr>
-                <w:rFonts w:ascii="Arial" w:hAnsi="Arial" w:eastAsia="Arial" w:cs="Arial"/>
-                <w:i w:val="false"/>
-                <w:b w:val="false"/>
-                <w:u w:val="none"/>
-                <w:sz w:val="22"/>
-                <w:szCs w:val="22"/>
-                <w:color w:val="000000"/>
-              </w:rPr>
-              <w:t xml:space="preserve">Days</w:t>
-            </w:r>
-          </w:p>
-        </w:tc>
-        <w:tc>
-          <w:tcPr>
-            <w:tcBorders>
-              <w:bottom w:val="single" w:sz="8" w:space="0" w:color="666666"/>
+              <w:spacing w:after="100" w:before="100" w:line="24"/>
+              <w:ind w:left="100" w:right="100" w:firstLine="0" w:firstLineChars="0"/>
+              <w:rPr>
+                <w:rFonts w:ascii="Arial" w:hAnsi="Arial" w:eastAsia="Arial" w:cs="Arial"/>
+                <w:i w:val="false"/>
+                <w:b w:val="false"/>
+                <w:u w:val="none"/>
+                <w:strike w:val="false"/>
+                <w:sz w:val="22"/>
+                <w:szCs w:val="22"/>
+                <w:color w:val="000000"/>
+              </w:rPr>
+            </w:pPr>
+            <w:r>
+              <w:rPr>
+                <w:rFonts w:ascii="Arial" w:hAnsi="Arial" w:eastAsia="Arial" w:cs="Arial"/>
+                <w:i w:val="false"/>
+                <w:b w:val="false"/>
+                <w:u w:val="none"/>
+                <w:strike w:val="false"/>
+                <w:sz w:val="22"/>
+                <w:szCs w:val="22"/>
+                <w:color w:val="000000"/>
+              </w:rPr>
+              <w:t xml:space="preserve">visit</w:t>
+            </w:r>
+          </w:p>
+        </w:tc>
+        <w:tc>
+          <w:tcPr>
+            <w:tcBorders>
+              <w:bottom w:val="none" w:sz="0" w:space="0" w:color="000000"/>
               <w:top w:val="none" w:sz="0" w:space="0" w:color="000000"/>
               <w:left w:val="none" w:sz="0" w:space="0" w:color="000000"/>
               <w:right w:val="none" w:sz="0" w:space="0" w:color="000000"/>
@@ -651,36 +1339,38 @@
                 <w:left w:val="none" w:sz="0" w:space="0" w:color="000000"/>
                 <w:right w:val="none" w:sz="0" w:space="0" w:color="000000"/>
               </w:pBdr>
-              <w:spacing w:after="100" w:before="100" w:line="120"/>
-              <w:ind w:left="100" w:right="100" w:firstLine="0" w:firstLineChars="0"/>
-              <w:rPr>
-                <w:rFonts w:ascii="Arial" w:hAnsi="Arial" w:eastAsia="Arial" w:cs="Arial"/>
-                <w:i w:val="false"/>
-                <w:b w:val="false"/>
-                <w:u w:val="none"/>
-                <w:sz w:val="22"/>
-                <w:szCs w:val="22"/>
-                <w:color w:val="000000"/>
-              </w:rPr>
-            </w:pPr>
-            <w:r>
-              <w:rPr>
-                <w:rFonts w:ascii="Arial" w:hAnsi="Arial" w:eastAsia="Arial" w:cs="Arial"/>
-                <w:i w:val="false"/>
-                <w:b w:val="false"/>
-                <w:u w:val="none"/>
-                <w:sz w:val="22"/>
-                <w:szCs w:val="22"/>
-                <w:color w:val="000000"/>
-              </w:rPr>
-              <w:t xml:space="preserve">  10.47   </w:t>
-            </w:r>
-          </w:p>
-        </w:tc>
-        <w:tc>
-          <w:tcPr>
-            <w:tcBorders>
-              <w:bottom w:val="single" w:sz="8" w:space="0" w:color="666666"/>
+              <w:spacing w:after="100" w:before="100" w:line="24"/>
+              <w:ind w:left="100" w:right="100" w:firstLine="0" w:firstLineChars="0"/>
+              <w:rPr>
+                <w:rFonts w:ascii="Arial" w:hAnsi="Arial" w:eastAsia="Arial" w:cs="Arial"/>
+                <w:i w:val="false"/>
+                <w:b w:val="false"/>
+                <w:u w:val="none"/>
+                <w:strike w:val="false"/>
+                <w:sz w:val="22"/>
+                <w:szCs w:val="22"/>
+                <w:color w:val="000000"/>
+              </w:rPr>
+            </w:pPr>
+            <w:r>
+              <w:rPr>
+                <w:rFonts w:ascii="Arial" w:hAnsi="Arial" w:eastAsia="Arial" w:cs="Arial"/>
+                <w:i w:val="false"/>
+                <w:b w:val="false"/>
+                <w:u w:val="none"/>
+                <w:strike w:val="false"/>
+                <w:sz w:val="22"/>
+                <w:szCs w:val="22"/>
+                <w:color w:val="000000"/>
+              </w:rPr>
+              <w:t xml:space="preserve">0.45</w:t>
+            </w:r>
+          </w:p>
+        </w:tc>
+        <w:tc>
+          <w:tcPr>
+            <w:tcBorders>
+              <w:bottom w:val="none" w:sz="0" w:space="0" w:color="000000"/>
               <w:top w:val="none" w:sz="0" w:space="0" w:color="000000"/>
               <w:left w:val="none" w:sz="0" w:space="0" w:color="000000"/>
               <w:right w:val="none" w:sz="0" w:space="0" w:color="000000"/>
@@ -703,36 +1393,38 @@
                 <w:left w:val="none" w:sz="0" w:space="0" w:color="000000"/>
                 <w:right w:val="none" w:sz="0" w:space="0" w:color="000000"/>
               </w:pBdr>
-              <w:spacing w:after="100" w:before="100" w:line="120"/>
-              <w:ind w:left="100" w:right="100" w:firstLine="0" w:firstLineChars="0"/>
-              <w:rPr>
-                <w:rFonts w:ascii="Arial" w:hAnsi="Arial" w:eastAsia="Arial" w:cs="Arial"/>
-                <w:i w:val="false"/>
-                <w:b w:val="false"/>
-                <w:u w:val="none"/>
-                <w:sz w:val="22"/>
-                <w:szCs w:val="22"/>
-                <w:color w:val="000000"/>
-              </w:rPr>
-            </w:pPr>
-            <w:r>
-              <w:rPr>
-                <w:rFonts w:ascii="Arial" w:hAnsi="Arial" w:eastAsia="Arial" w:cs="Arial"/>
-                <w:i w:val="false"/>
-                <w:b w:val="false"/>
-                <w:u w:val="none"/>
-                <w:sz w:val="22"/>
-                <w:szCs w:val="22"/>
-                <w:color w:val="000000"/>
-              </w:rPr>
-              <w:t xml:space="preserve">(1.55)</w:t>
-            </w:r>
-          </w:p>
-        </w:tc>
-        <w:tc>
-          <w:tcPr>
-            <w:tcBorders>
-              <w:bottom w:val="single" w:sz="8" w:space="0" w:color="666666"/>
+              <w:spacing w:after="100" w:before="100" w:line="24"/>
+              <w:ind w:left="100" w:right="100" w:firstLine="0" w:firstLineChars="0"/>
+              <w:rPr>
+                <w:rFonts w:ascii="Arial" w:hAnsi="Arial" w:eastAsia="Arial" w:cs="Arial"/>
+                <w:i w:val="false"/>
+                <w:b w:val="false"/>
+                <w:u w:val="none"/>
+                <w:strike w:val="false"/>
+                <w:sz w:val="22"/>
+                <w:szCs w:val="22"/>
+                <w:color w:val="000000"/>
+              </w:rPr>
+            </w:pPr>
+            <w:r>
+              <w:rPr>
+                <w:rFonts w:ascii="Arial" w:hAnsi="Arial" w:eastAsia="Arial" w:cs="Arial"/>
+                <w:i w:val="false"/>
+                <w:b w:val="false"/>
+                <w:u w:val="none"/>
+                <w:strike w:val="false"/>
+                <w:sz w:val="22"/>
+                <w:szCs w:val="22"/>
+                <w:color w:val="000000"/>
+              </w:rPr>
+              <w:t xml:space="preserve">[0.38, 0.53]</w:t>
+            </w:r>
+          </w:p>
+        </w:tc>
+        <w:tc>
+          <w:tcPr>
+            <w:tcBorders>
+              <w:bottom w:val="none" w:sz="0" w:space="0" w:color="000000"/>
               <w:top w:val="none" w:sz="0" w:space="0" w:color="000000"/>
               <w:left w:val="none" w:sz="0" w:space="0" w:color="000000"/>
               <w:right w:val="none" w:sz="0" w:space="0" w:color="000000"/>
@@ -755,36 +1447,38 @@
                 <w:left w:val="none" w:sz="0" w:space="0" w:color="000000"/>
                 <w:right w:val="none" w:sz="0" w:space="0" w:color="000000"/>
               </w:pBdr>
-              <w:spacing w:after="100" w:before="100" w:line="120"/>
-              <w:ind w:left="100" w:right="100" w:firstLine="0" w:firstLineChars="0"/>
-              <w:rPr>
-                <w:rFonts w:ascii="Arial" w:hAnsi="Arial" w:eastAsia="Arial" w:cs="Arial"/>
-                <w:i w:val="false"/>
-                <w:b w:val="false"/>
-                <w:u w:val="none"/>
-                <w:sz w:val="22"/>
-                <w:szCs w:val="22"/>
-                <w:color w:val="000000"/>
-              </w:rPr>
-            </w:pPr>
-            <w:r>
-              <w:rPr>
-                <w:rFonts w:ascii="Arial" w:hAnsi="Arial" w:eastAsia="Arial" w:cs="Arial"/>
-                <w:i w:val="false"/>
-                <w:b w:val="false"/>
-                <w:u w:val="none"/>
-                <w:sz w:val="22"/>
-                <w:szCs w:val="22"/>
-                <w:color w:val="000000"/>
-              </w:rPr>
-              <w:t xml:space="preserve">  7.21   ,   13.73   </w:t>
-            </w:r>
-          </w:p>
-        </w:tc>
-        <w:tc>
-          <w:tcPr>
-            <w:tcBorders>
-              <w:bottom w:val="single" w:sz="8" w:space="0" w:color="666666"/>
+              <w:spacing w:after="100" w:before="100" w:line="24"/>
+              <w:ind w:left="100" w:right="100" w:firstLine="0" w:firstLineChars="0"/>
+              <w:rPr>
+                <w:rFonts w:ascii="Arial" w:hAnsi="Arial" w:eastAsia="Arial" w:cs="Arial"/>
+                <w:i w:val="false"/>
+                <w:b w:val="false"/>
+                <w:u w:val="none"/>
+                <w:strike w:val="false"/>
+                <w:sz w:val="22"/>
+                <w:szCs w:val="22"/>
+                <w:color w:val="000000"/>
+              </w:rPr>
+            </w:pPr>
+            <w:r>
+              <w:rPr>
+                <w:rFonts w:ascii="Arial" w:hAnsi="Arial" w:eastAsia="Arial" w:cs="Arial"/>
+                <w:i w:val="false"/>
+                <w:b w:val="false"/>
+                <w:u w:val="none"/>
+                <w:strike w:val="false"/>
+                <w:sz w:val="22"/>
+                <w:szCs w:val="22"/>
+                <w:color w:val="000000"/>
+              </w:rPr>
+              <w:t xml:space="preserve"/>
+            </w:r>
+          </w:p>
+        </w:tc>
+        <w:tc>
+          <w:tcPr>
+            <w:tcBorders>
+              <w:bottom w:val="none" w:sz="0" w:space="0" w:color="000000"/>
               <w:top w:val="none" w:sz="0" w:space="0" w:color="000000"/>
               <w:left w:val="none" w:sz="0" w:space="0" w:color="000000"/>
               <w:right w:val="none" w:sz="0" w:space="0" w:color="000000"/>
@@ -800,6 +1494,114 @@
           </w:tcPr>
           <w:p>
             <w:pPr>
+              <w:jc w:val="right"/>
+              <w:pBdr>
+                <w:bottom w:val="none" w:sz="0" w:space="0" w:color="000000"/>
+                <w:top w:val="none" w:sz="0" w:space="0" w:color="000000"/>
+                <w:left w:val="none" w:sz="0" w:space="0" w:color="000000"/>
+                <w:right w:val="none" w:sz="0" w:space="0" w:color="000000"/>
+              </w:pBdr>
+              <w:spacing w:after="100" w:before="100" w:line="24"/>
+              <w:ind w:left="100" w:right="100" w:firstLine="0" w:firstLineChars="0"/>
+              <w:rPr>
+                <w:rFonts w:ascii="Arial" w:hAnsi="Arial" w:eastAsia="Arial" w:cs="Arial"/>
+                <w:i w:val="false"/>
+                <w:b w:val="false"/>
+                <w:u w:val="none"/>
+                <w:strike w:val="false"/>
+                <w:sz w:val="22"/>
+                <w:szCs w:val="22"/>
+                <w:color w:val="000000"/>
+              </w:rPr>
+            </w:pPr>
+            <w:r>
+              <w:rPr>
+                <w:rFonts w:ascii="Arial" w:hAnsi="Arial" w:eastAsia="Arial" w:cs="Arial"/>
+                <w:i w:val="false"/>
+                <w:b w:val="false"/>
+                <w:u w:val="none"/>
+                <w:strike w:val="false"/>
+                <w:sz w:val="22"/>
+                <w:szCs w:val="22"/>
+                <w:color w:val="000000"/>
+              </w:rPr>
+              <w:t xml:space="preserve">-0.79</w:t>
+            </w:r>
+          </w:p>
+        </w:tc>
+        <w:tc>
+          <w:tcPr>
+            <w:tcBorders>
+              <w:bottom w:val="none" w:sz="0" w:space="0" w:color="000000"/>
+              <w:top w:val="none" w:sz="0" w:space="0" w:color="000000"/>
+              <w:left w:val="none" w:sz="0" w:space="0" w:color="000000"/>
+              <w:right w:val="none" w:sz="0" w:space="0" w:color="000000"/>
+            </w:tcBorders>
+            <w:shd w:val="clear" w:color="auto" w:fill="FFFFFF"/>
+            <w:tcMar>
+              <w:top w:w="0" w:type="dxa"/>
+              <w:bottom w:w="0" w:type="dxa"/>
+              <w:left w:w="0" w:type="dxa"/>
+              <w:right w:w="0" w:type="dxa"/>
+            </w:tcMar>
+            <w:vAlign w:val="center"/>
+          </w:tcPr>
+          <w:p>
+            <w:pPr>
+              <w:jc w:val="left"/>
+              <w:pBdr>
+                <w:bottom w:val="none" w:sz="0" w:space="0" w:color="000000"/>
+                <w:top w:val="none" w:sz="0" w:space="0" w:color="000000"/>
+                <w:left w:val="none" w:sz="0" w:space="0" w:color="000000"/>
+                <w:right w:val="none" w:sz="0" w:space="0" w:color="000000"/>
+              </w:pBdr>
+              <w:spacing w:after="100" w:before="100" w:line="24"/>
+              <w:ind w:left="100" w:right="100" w:firstLine="0" w:firstLineChars="0"/>
+              <w:rPr>
+                <w:rFonts w:ascii="Arial" w:hAnsi="Arial" w:eastAsia="Arial" w:cs="Arial"/>
+                <w:i w:val="false"/>
+                <w:b w:val="false"/>
+                <w:u w:val="none"/>
+                <w:strike w:val="false"/>
+                <w:sz w:val="22"/>
+                <w:szCs w:val="22"/>
+                <w:color w:val="000000"/>
+              </w:rPr>
+            </w:pPr>
+            <w:r>
+              <w:rPr>
+                <w:rFonts w:ascii="Arial" w:hAnsi="Arial" w:eastAsia="Arial" w:cs="Arial"/>
+                <w:i w:val="false"/>
+                <w:b w:val="false"/>
+                <w:u w:val="none"/>
+                <w:strike w:val="false"/>
+                <w:sz w:val="22"/>
+                <w:szCs w:val="22"/>
+                <w:color w:val="000000"/>
+              </w:rPr>
+              <w:t xml:space="preserve">(0.08)</w:t>
+            </w:r>
+          </w:p>
+        </w:tc>
+        <w:tc>
+          <w:tcPr>
+            <w:tcBorders>
+              <w:bottom w:val="none" w:sz="0" w:space="0" w:color="000000"/>
+              <w:top w:val="none" w:sz="0" w:space="0" w:color="000000"/>
+              <w:left w:val="none" w:sz="0" w:space="0" w:color="000000"/>
+              <w:right w:val="none" w:sz="0" w:space="0" w:color="000000"/>
+            </w:tcBorders>
+            <w:shd w:val="clear" w:color="auto" w:fill="FFFFFF"/>
+            <w:tcMar>
+              <w:top w:w="0" w:type="dxa"/>
+              <w:bottom w:w="0" w:type="dxa"/>
+              <w:left w:w="0" w:type="dxa"/>
+              <w:right w:w="0" w:type="dxa"/>
+            </w:tcMar>
+            <w:vAlign w:val="center"/>
+          </w:tcPr>
+          <w:p>
+            <w:pPr>
               <w:jc w:val="center"/>
               <w:pBdr>
                 <w:bottom w:val="none" w:sz="0" w:space="0" w:color="000000"/>
@@ -807,24 +1609,80 @@
                 <w:left w:val="none" w:sz="0" w:space="0" w:color="000000"/>
                 <w:right w:val="none" w:sz="0" w:space="0" w:color="000000"/>
               </w:pBdr>
-              <w:spacing w:after="100" w:before="100" w:line="120"/>
-              <w:ind w:left="100" w:right="100" w:firstLine="0" w:firstLineChars="0"/>
-              <w:rPr>
-                <w:rFonts w:ascii="Arial" w:hAnsi="Arial" w:eastAsia="Arial" w:cs="Arial"/>
-                <w:i w:val="false"/>
-                <w:b w:val="false"/>
-                <w:u w:val="none"/>
-                <w:sz w:val="22"/>
-                <w:szCs w:val="22"/>
-                <w:color w:val="000000"/>
-              </w:rPr>
-            </w:pPr>
-            <w:r>
-              <w:rPr>
-                <w:rFonts w:ascii="Arial" w:hAnsi="Arial" w:eastAsia="Arial" w:cs="Arial"/>
-                <w:i w:val="false"/>
-                <w:b w:val="false"/>
-                <w:u w:val="none"/>
+              <w:spacing w:after="100" w:before="100" w:line="24"/>
+              <w:ind w:left="100" w:right="100" w:firstLine="0" w:firstLineChars="0"/>
+              <w:rPr>
+                <w:rFonts w:ascii="Arial" w:hAnsi="Arial" w:eastAsia="Arial" w:cs="Arial"/>
+                <w:i w:val="false"/>
+                <w:b w:val="false"/>
+                <w:u w:val="none"/>
+                <w:strike w:val="false"/>
+                <w:sz w:val="22"/>
+                <w:szCs w:val="22"/>
+                <w:color w:val="000000"/>
+              </w:rPr>
+            </w:pPr>
+            <w:r>
+              <w:rPr>
+                <w:rFonts w:ascii="Arial" w:hAnsi="Arial" w:eastAsia="Arial" w:cs="Arial"/>
+                <w:i w:val="false"/>
+                <w:b w:val="false"/>
+                <w:u w:val="none"/>
+                <w:strike w:val="false"/>
+                <w:sz w:val="22"/>
+                <w:szCs w:val="22"/>
+                <w:color w:val="000000"/>
+              </w:rPr>
+              <w:t xml:space="preserve"/>
+            </w:r>
+          </w:p>
+        </w:tc>
+        <w:tc>
+          <w:tcPr>
+            <w:tcBorders>
+              <w:bottom w:val="none" w:sz="0" w:space="0" w:color="000000"/>
+              <w:top w:val="none" w:sz="0" w:space="0" w:color="000000"/>
+              <w:left w:val="none" w:sz="0" w:space="0" w:color="000000"/>
+              <w:right w:val="none" w:sz="0" w:space="0" w:color="000000"/>
+            </w:tcBorders>
+            <w:shd w:val="clear" w:color="auto" w:fill="FFFFFF"/>
+            <w:tcMar>
+              <w:top w:w="0" w:type="dxa"/>
+              <w:bottom w:w="0" w:type="dxa"/>
+              <w:left w:w="0" w:type="dxa"/>
+              <w:right w:w="0" w:type="dxa"/>
+            </w:tcMar>
+            <w:vAlign w:val="center"/>
+          </w:tcPr>
+          <w:p>
+            <w:pPr>
+              <w:jc w:val="center"/>
+              <w:pBdr>
+                <w:bottom w:val="none" w:sz="0" w:space="0" w:color="000000"/>
+                <w:top w:val="none" w:sz="0" w:space="0" w:color="000000"/>
+                <w:left w:val="none" w:sz="0" w:space="0" w:color="000000"/>
+                <w:right w:val="none" w:sz="0" w:space="0" w:color="000000"/>
+              </w:pBdr>
+              <w:spacing w:after="100" w:before="100" w:line="24"/>
+              <w:ind w:left="100" w:right="100" w:firstLine="0" w:firstLineChars="0"/>
+              <w:rPr>
+                <w:rFonts w:ascii="Arial" w:hAnsi="Arial" w:eastAsia="Arial" w:cs="Arial"/>
+                <w:i w:val="false"/>
+                <w:b w:val="false"/>
+                <w:u w:val="none"/>
+                <w:strike w:val="false"/>
+                <w:sz w:val="22"/>
+                <w:szCs w:val="22"/>
+                <w:color w:val="000000"/>
+              </w:rPr>
+            </w:pPr>
+            <w:r>
+              <w:rPr>
+                <w:rFonts w:ascii="Arial" w:hAnsi="Arial" w:eastAsia="Arial" w:cs="Arial"/>
+                <w:i w:val="false"/>
+                <w:b w:val="false"/>
+                <w:u w:val="none"/>
+                <w:strike w:val="false"/>
                 <w:sz w:val="22"/>
                 <w:szCs w:val="22"/>
                 <w:color w:val="000000"/>
@@ -842,8 +1700,8 @@
         <w:tc>
           <w:tcPr>
             <w:tcBorders>
-              <w:bottom w:val="none" w:sz="0" w:space="0" w:color="000000"/>
-              <w:top w:val="single" w:sz="8" w:space="0" w:color="666666"/>
+              <w:bottom w:val="single" w:sz="8" w:space="0" w:color="666666"/>
+              <w:top w:val="none" w:sz="0" w:space="0" w:color="000000"/>
               <w:left w:val="none" w:sz="0" w:space="0" w:color="000000"/>
               <w:right w:val="none" w:sz="0" w:space="0" w:color="000000"/>
             </w:tcBorders>
@@ -865,37 +1723,39 @@
                 <w:left w:val="none" w:sz="0" w:space="0" w:color="000000"/>
                 <w:right w:val="none" w:sz="0" w:space="0" w:color="000000"/>
               </w:pBdr>
-              <w:spacing w:after="100" w:before="100" w:line="120"/>
-              <w:ind w:left="100" w:right="100" w:firstLine="0" w:firstLineChars="0"/>
-              <w:rPr>
-                <w:rFonts w:ascii="Arial" w:hAnsi="Arial" w:eastAsia="Arial" w:cs="Arial"/>
-                <w:i w:val="true"/>
-                <w:b w:val="false"/>
-                <w:u w:val="none"/>
-                <w:sz w:val="22"/>
-                <w:szCs w:val="22"/>
-                <w:color w:val="000000"/>
-              </w:rPr>
-            </w:pPr>
-            <w:r>
-              <w:rPr>
-                <w:rFonts w:ascii="Arial" w:hAnsi="Arial" w:eastAsia="Arial" w:cs="Arial"/>
-                <w:i w:val="true"/>
-                <w:b w:val="false"/>
-                <w:u w:val="none"/>
-                <w:sz w:val="22"/>
-                <w:szCs w:val="22"/>
-                <w:color w:val="000000"/>
-              </w:rPr>
-              <w:t xml:space="preserve">Subject.var__(Intercept)</w:t>
-            </w:r>
-          </w:p>
-        </w:tc>
-        <w:tc>
-          <w:tcPr>
-            <w:tcBorders>
-              <w:bottom w:val="none" w:sz="0" w:space="0" w:color="000000"/>
-              <w:top w:val="single" w:sz="8" w:space="0" w:color="666666"/>
+              <w:spacing w:after="100" w:before="100" w:line="24"/>
+              <w:ind w:left="100" w:right="100" w:firstLine="0" w:firstLineChars="0"/>
+              <w:rPr>
+                <w:rFonts w:ascii="Arial" w:hAnsi="Arial" w:eastAsia="Arial" w:cs="Arial"/>
+                <w:i w:val="false"/>
+                <w:b w:val="false"/>
+                <w:u w:val="none"/>
+                <w:strike w:val="false"/>
+                <w:sz w:val="22"/>
+                <w:szCs w:val="22"/>
+                <w:color w:val="000000"/>
+              </w:rPr>
+            </w:pPr>
+            <w:r>
+              <w:rPr>
+                <w:rFonts w:ascii="Arial" w:hAnsi="Arial" w:eastAsia="Arial" w:cs="Arial"/>
+                <w:i w:val="false"/>
+                <w:b w:val="false"/>
+                <w:u w:val="none"/>
+                <w:strike w:val="false"/>
+                <w:sz w:val="22"/>
+                <w:szCs w:val="22"/>
+                <w:color w:val="000000"/>
+              </w:rPr>
+              <w:t xml:space="preserve">treatment * visit</w:t>
+            </w:r>
+          </w:p>
+        </w:tc>
+        <w:tc>
+          <w:tcPr>
+            <w:tcBorders>
+              <w:bottom w:val="single" w:sz="8" w:space="0" w:color="666666"/>
+              <w:top w:val="none" w:sz="0" w:space="0" w:color="000000"/>
               <w:left w:val="none" w:sz="0" w:space="0" w:color="000000"/>
               <w:right w:val="none" w:sz="0" w:space="0" w:color="000000"/>
             </w:tcBorders>
@@ -917,37 +1777,39 @@
                 <w:left w:val="none" w:sz="0" w:space="0" w:color="000000"/>
                 <w:right w:val="none" w:sz="0" w:space="0" w:color="000000"/>
               </w:pBdr>
-              <w:spacing w:after="100" w:before="100" w:line="120"/>
-              <w:ind w:left="100" w:right="100" w:firstLine="0" w:firstLineChars="0"/>
-              <w:rPr>
-                <w:rFonts w:ascii="Arial" w:hAnsi="Arial" w:eastAsia="Arial" w:cs="Arial"/>
-                <w:i w:val="true"/>
-                <w:b w:val="false"/>
-                <w:u w:val="none"/>
-                <w:sz w:val="22"/>
-                <w:szCs w:val="22"/>
-                <w:color w:val="000000"/>
-              </w:rPr>
-            </w:pPr>
-            <w:r>
-              <w:rPr>
-                <w:rFonts w:ascii="Arial" w:hAnsi="Arial" w:eastAsia="Arial" w:cs="Arial"/>
-                <w:i w:val="true"/>
-                <w:b w:val="false"/>
-                <w:u w:val="none"/>
-                <w:sz w:val="22"/>
-                <w:szCs w:val="22"/>
-                <w:color w:val="000000"/>
-              </w:rPr>
-              <w:t xml:space="preserve">  612.10   </w:t>
-            </w:r>
-          </w:p>
-        </w:tc>
-        <w:tc>
-          <w:tcPr>
-            <w:tcBorders>
-              <w:bottom w:val="none" w:sz="0" w:space="0" w:color="000000"/>
-              <w:top w:val="single" w:sz="8" w:space="0" w:color="666666"/>
+              <w:spacing w:after="100" w:before="100" w:line="24"/>
+              <w:ind w:left="100" w:right="100" w:firstLine="0" w:firstLineChars="0"/>
+              <w:rPr>
+                <w:rFonts w:ascii="Arial" w:hAnsi="Arial" w:eastAsia="Arial" w:cs="Arial"/>
+                <w:i w:val="false"/>
+                <w:b w:val="false"/>
+                <w:u w:val="none"/>
+                <w:strike w:val="false"/>
+                <w:sz w:val="22"/>
+                <w:szCs w:val="22"/>
+                <w:color w:val="000000"/>
+              </w:rPr>
+            </w:pPr>
+            <w:r>
+              <w:rPr>
+                <w:rFonts w:ascii="Arial" w:hAnsi="Arial" w:eastAsia="Arial" w:cs="Arial"/>
+                <w:i w:val="false"/>
+                <w:b w:val="false"/>
+                <w:u w:val="none"/>
+                <w:strike w:val="false"/>
+                <w:sz w:val="22"/>
+                <w:szCs w:val="22"/>
+                <w:color w:val="000000"/>
+              </w:rPr>
+              <w:t xml:space="preserve">0.79</w:t>
+            </w:r>
+          </w:p>
+        </w:tc>
+        <w:tc>
+          <w:tcPr>
+            <w:tcBorders>
+              <w:bottom w:val="single" w:sz="8" w:space="0" w:color="666666"/>
+              <w:top w:val="none" w:sz="0" w:space="0" w:color="000000"/>
               <w:left w:val="none" w:sz="0" w:space="0" w:color="000000"/>
               <w:right w:val="none" w:sz="0" w:space="0" w:color="000000"/>
             </w:tcBorders>
@@ -969,24 +1831,80 @@
                 <w:left w:val="none" w:sz="0" w:space="0" w:color="000000"/>
                 <w:right w:val="none" w:sz="0" w:space="0" w:color="000000"/>
               </w:pBdr>
-              <w:spacing w:after="100" w:before="100" w:line="120"/>
-              <w:ind w:left="100" w:right="100" w:firstLine="0" w:firstLineChars="0"/>
-              <w:rPr>
-                <w:rFonts w:ascii="Arial" w:hAnsi="Arial" w:eastAsia="Arial" w:cs="Arial"/>
-                <w:i w:val="true"/>
-                <w:b w:val="false"/>
-                <w:u w:val="none"/>
-                <w:sz w:val="22"/>
-                <w:szCs w:val="22"/>
-                <w:color w:val="000000"/>
-              </w:rPr>
-            </w:pPr>
-            <w:r>
-              <w:rPr>
-                <w:rFonts w:ascii="Arial" w:hAnsi="Arial" w:eastAsia="Arial" w:cs="Arial"/>
-                <w:i w:val="true"/>
-                <w:b w:val="false"/>
-                <w:u w:val="none"/>
+              <w:spacing w:after="100" w:before="100" w:line="24"/>
+              <w:ind w:left="100" w:right="100" w:firstLine="0" w:firstLineChars="0"/>
+              <w:rPr>
+                <w:rFonts w:ascii="Arial" w:hAnsi="Arial" w:eastAsia="Arial" w:cs="Arial"/>
+                <w:i w:val="false"/>
+                <w:b w:val="false"/>
+                <w:u w:val="none"/>
+                <w:strike w:val="false"/>
+                <w:sz w:val="22"/>
+                <w:szCs w:val="22"/>
+                <w:color w:val="000000"/>
+              </w:rPr>
+            </w:pPr>
+            <w:r>
+              <w:rPr>
+                <w:rFonts w:ascii="Arial" w:hAnsi="Arial" w:eastAsia="Arial" w:cs="Arial"/>
+                <w:i w:val="false"/>
+                <w:b w:val="false"/>
+                <w:u w:val="none"/>
+                <w:strike w:val="false"/>
+                <w:sz w:val="22"/>
+                <w:szCs w:val="22"/>
+                <w:color w:val="000000"/>
+              </w:rPr>
+              <w:t xml:space="preserve">[0.62, 1.01]</w:t>
+            </w:r>
+          </w:p>
+        </w:tc>
+        <w:tc>
+          <w:tcPr>
+            <w:tcBorders>
+              <w:bottom w:val="single" w:sz="8" w:space="0" w:color="666666"/>
+              <w:top w:val="none" w:sz="0" w:space="0" w:color="000000"/>
+              <w:left w:val="none" w:sz="0" w:space="0" w:color="000000"/>
+              <w:right w:val="none" w:sz="0" w:space="0" w:color="000000"/>
+            </w:tcBorders>
+            <w:shd w:val="clear" w:color="auto" w:fill="FFFFFF"/>
+            <w:tcMar>
+              <w:top w:w="0" w:type="dxa"/>
+              <w:bottom w:w="0" w:type="dxa"/>
+              <w:left w:w="0" w:type="dxa"/>
+              <w:right w:w="0" w:type="dxa"/>
+            </w:tcMar>
+            <w:vAlign w:val="center"/>
+          </w:tcPr>
+          <w:p>
+            <w:pPr>
+              <w:jc w:val="center"/>
+              <w:pBdr>
+                <w:bottom w:val="none" w:sz="0" w:space="0" w:color="000000"/>
+                <w:top w:val="none" w:sz="0" w:space="0" w:color="000000"/>
+                <w:left w:val="none" w:sz="0" w:space="0" w:color="000000"/>
+                <w:right w:val="none" w:sz="0" w:space="0" w:color="000000"/>
+              </w:pBdr>
+              <w:spacing w:after="100" w:before="100" w:line="24"/>
+              <w:ind w:left="100" w:right="100" w:firstLine="0" w:firstLineChars="0"/>
+              <w:rPr>
+                <w:rFonts w:ascii="Arial" w:hAnsi="Arial" w:eastAsia="Arial" w:cs="Arial"/>
+                <w:i w:val="false"/>
+                <w:b w:val="false"/>
+                <w:u w:val="none"/>
+                <w:strike w:val="false"/>
+                <w:sz w:val="22"/>
+                <w:szCs w:val="22"/>
+                <w:color w:val="000000"/>
+              </w:rPr>
+            </w:pPr>
+            <w:r>
+              <w:rPr>
+                <w:rFonts w:ascii="Arial" w:hAnsi="Arial" w:eastAsia="Arial" w:cs="Arial"/>
+                <w:i w:val="false"/>
+                <w:b w:val="false"/>
+                <w:u w:val="none"/>
+                <w:strike w:val="false"/>
                 <w:sz w:val="22"/>
                 <w:szCs w:val="22"/>
                 <w:color w:val="000000"/>
@@ -998,8 +1916,116 @@
         <w:tc>
           <w:tcPr>
             <w:tcBorders>
-              <w:bottom w:val="none" w:sz="0" w:space="0" w:color="000000"/>
-              <w:top w:val="single" w:sz="8" w:space="0" w:color="666666"/>
+              <w:bottom w:val="single" w:sz="8" w:space="0" w:color="666666"/>
+              <w:top w:val="none" w:sz="0" w:space="0" w:color="000000"/>
+              <w:left w:val="none" w:sz="0" w:space="0" w:color="000000"/>
+              <w:right w:val="none" w:sz="0" w:space="0" w:color="000000"/>
+            </w:tcBorders>
+            <w:shd w:val="clear" w:color="auto" w:fill="FFFFFF"/>
+            <w:tcMar>
+              <w:top w:w="0" w:type="dxa"/>
+              <w:bottom w:w="0" w:type="dxa"/>
+              <w:left w:w="0" w:type="dxa"/>
+              <w:right w:w="0" w:type="dxa"/>
+            </w:tcMar>
+            <w:vAlign w:val="center"/>
+          </w:tcPr>
+          <w:p>
+            <w:pPr>
+              <w:jc w:val="right"/>
+              <w:pBdr>
+                <w:bottom w:val="none" w:sz="0" w:space="0" w:color="000000"/>
+                <w:top w:val="none" w:sz="0" w:space="0" w:color="000000"/>
+                <w:left w:val="none" w:sz="0" w:space="0" w:color="000000"/>
+                <w:right w:val="none" w:sz="0" w:space="0" w:color="000000"/>
+              </w:pBdr>
+              <w:spacing w:after="100" w:before="100" w:line="24"/>
+              <w:ind w:left="100" w:right="100" w:firstLine="0" w:firstLineChars="0"/>
+              <w:rPr>
+                <w:rFonts w:ascii="Arial" w:hAnsi="Arial" w:eastAsia="Arial" w:cs="Arial"/>
+                <w:i w:val="false"/>
+                <w:b w:val="false"/>
+                <w:u w:val="none"/>
+                <w:strike w:val="false"/>
+                <w:sz w:val="22"/>
+                <w:szCs w:val="22"/>
+                <w:color w:val="000000"/>
+              </w:rPr>
+            </w:pPr>
+            <w:r>
+              <w:rPr>
+                <w:rFonts w:ascii="Arial" w:hAnsi="Arial" w:eastAsia="Arial" w:cs="Arial"/>
+                <w:i w:val="false"/>
+                <w:b w:val="false"/>
+                <w:u w:val="none"/>
+                <w:strike w:val="false"/>
+                <w:sz w:val="22"/>
+                <w:szCs w:val="22"/>
+                <w:color w:val="000000"/>
+              </w:rPr>
+              <w:t xml:space="preserve">-0.24</w:t>
+            </w:r>
+          </w:p>
+        </w:tc>
+        <w:tc>
+          <w:tcPr>
+            <w:tcBorders>
+              <w:bottom w:val="single" w:sz="8" w:space="0" w:color="666666"/>
+              <w:top w:val="none" w:sz="0" w:space="0" w:color="000000"/>
+              <w:left w:val="none" w:sz="0" w:space="0" w:color="000000"/>
+              <w:right w:val="none" w:sz="0" w:space="0" w:color="000000"/>
+            </w:tcBorders>
+            <w:shd w:val="clear" w:color="auto" w:fill="FFFFFF"/>
+            <w:tcMar>
+              <w:top w:w="0" w:type="dxa"/>
+              <w:bottom w:w="0" w:type="dxa"/>
+              <w:left w:w="0" w:type="dxa"/>
+              <w:right w:w="0" w:type="dxa"/>
+            </w:tcMar>
+            <w:vAlign w:val="center"/>
+          </w:tcPr>
+          <w:p>
+            <w:pPr>
+              <w:jc w:val="left"/>
+              <w:pBdr>
+                <w:bottom w:val="none" w:sz="0" w:space="0" w:color="000000"/>
+                <w:top w:val="none" w:sz="0" w:space="0" w:color="000000"/>
+                <w:left w:val="none" w:sz="0" w:space="0" w:color="000000"/>
+                <w:right w:val="none" w:sz="0" w:space="0" w:color="000000"/>
+              </w:pBdr>
+              <w:spacing w:after="100" w:before="100" w:line="24"/>
+              <w:ind w:left="100" w:right="100" w:firstLine="0" w:firstLineChars="0"/>
+              <w:rPr>
+                <w:rFonts w:ascii="Arial" w:hAnsi="Arial" w:eastAsia="Arial" w:cs="Arial"/>
+                <w:i w:val="false"/>
+                <w:b w:val="false"/>
+                <w:u w:val="none"/>
+                <w:strike w:val="false"/>
+                <w:sz w:val="22"/>
+                <w:szCs w:val="22"/>
+                <w:color w:val="000000"/>
+              </w:rPr>
+            </w:pPr>
+            <w:r>
+              <w:rPr>
+                <w:rFonts w:ascii="Arial" w:hAnsi="Arial" w:eastAsia="Arial" w:cs="Arial"/>
+                <w:i w:val="false"/>
+                <w:b w:val="false"/>
+                <w:u w:val="none"/>
+                <w:strike w:val="false"/>
+                <w:sz w:val="22"/>
+                <w:szCs w:val="22"/>
+                <w:color w:val="000000"/>
+              </w:rPr>
+              <w:t xml:space="preserve">(0.12)</w:t>
+            </w:r>
+          </w:p>
+        </w:tc>
+        <w:tc>
+          <w:tcPr>
+            <w:tcBorders>
+              <w:bottom w:val="single" w:sz="8" w:space="0" w:color="666666"/>
+              <w:top w:val="none" w:sz="0" w:space="0" w:color="000000"/>
               <w:left w:val="none" w:sz="0" w:space="0" w:color="000000"/>
               <w:right w:val="none" w:sz="0" w:space="0" w:color="000000"/>
             </w:tcBorders>
@@ -1021,24 +2047,26 @@
                 <w:left w:val="none" w:sz="0" w:space="0" w:color="000000"/>
                 <w:right w:val="none" w:sz="0" w:space="0" w:color="000000"/>
               </w:pBdr>
-              <w:spacing w:after="100" w:before="100" w:line="120"/>
-              <w:ind w:left="100" w:right="100" w:firstLine="0" w:firstLineChars="0"/>
-              <w:rPr>
-                <w:rFonts w:ascii="Arial" w:hAnsi="Arial" w:eastAsia="Arial" w:cs="Arial"/>
-                <w:i w:val="true"/>
-                <w:b w:val="false"/>
-                <w:u w:val="none"/>
-                <w:sz w:val="22"/>
-                <w:szCs w:val="22"/>
-                <w:color w:val="000000"/>
-              </w:rPr>
-            </w:pPr>
-            <w:r>
-              <w:rPr>
-                <w:rFonts w:ascii="Arial" w:hAnsi="Arial" w:eastAsia="Arial" w:cs="Arial"/>
-                <w:i w:val="true"/>
-                <w:b w:val="false"/>
-                <w:u w:val="none"/>
+              <w:spacing w:after="100" w:before="100" w:line="24"/>
+              <w:ind w:left="100" w:right="100" w:firstLine="0" w:firstLineChars="0"/>
+              <w:rPr>
+                <w:rFonts w:ascii="Arial" w:hAnsi="Arial" w:eastAsia="Arial" w:cs="Arial"/>
+                <w:i w:val="false"/>
+                <w:b w:val="false"/>
+                <w:u w:val="none"/>
+                <w:strike w:val="false"/>
+                <w:sz w:val="22"/>
+                <w:szCs w:val="22"/>
+                <w:color w:val="000000"/>
+              </w:rPr>
+            </w:pPr>
+            <w:r>
+              <w:rPr>
+                <w:rFonts w:ascii="Arial" w:hAnsi="Arial" w:eastAsia="Arial" w:cs="Arial"/>
+                <w:i w:val="false"/>
+                <w:b w:val="false"/>
+                <w:u w:val="none"/>
+                <w:strike w:val="false"/>
                 <w:sz w:val="22"/>
                 <w:szCs w:val="22"/>
                 <w:color w:val="000000"/>
@@ -1050,8 +2078,8 @@
         <w:tc>
           <w:tcPr>
             <w:tcBorders>
-              <w:bottom w:val="none" w:sz="0" w:space="0" w:color="000000"/>
-              <w:top w:val="single" w:sz="8" w:space="0" w:color="666666"/>
+              <w:bottom w:val="single" w:sz="8" w:space="0" w:color="666666"/>
+              <w:top w:val="none" w:sz="0" w:space="0" w:color="000000"/>
               <w:left w:val="none" w:sz="0" w:space="0" w:color="000000"/>
               <w:right w:val="none" w:sz="0" w:space="0" w:color="000000"/>
             </w:tcBorders>
@@ -1073,29 +2101,31 @@
                 <w:left w:val="none" w:sz="0" w:space="0" w:color="000000"/>
                 <w:right w:val="none" w:sz="0" w:space="0" w:color="000000"/>
               </w:pBdr>
-              <w:spacing w:after="100" w:before="100" w:line="120"/>
-              <w:ind w:left="100" w:right="100" w:firstLine="0" w:firstLineChars="0"/>
-              <w:rPr>
-                <w:rFonts w:ascii="Arial" w:hAnsi="Arial" w:eastAsia="Arial" w:cs="Arial"/>
-                <w:i w:val="true"/>
-                <w:b w:val="false"/>
-                <w:u w:val="none"/>
-                <w:sz w:val="22"/>
-                <w:szCs w:val="22"/>
-                <w:color w:val="000000"/>
-              </w:rPr>
-            </w:pPr>
-            <w:r>
-              <w:rPr>
-                <w:rFonts w:ascii="Arial" w:hAnsi="Arial" w:eastAsia="Arial" w:cs="Arial"/>
-                <w:i w:val="true"/>
-                <w:b w:val="false"/>
-                <w:u w:val="none"/>
-                <w:sz w:val="22"/>
-                <w:szCs w:val="22"/>
-                <w:color w:val="000000"/>
-              </w:rPr>
-              <w:t xml:space="preserve"/>
+              <w:spacing w:after="100" w:before="100" w:line="24"/>
+              <w:ind w:left="100" w:right="100" w:firstLine="0" w:firstLineChars="0"/>
+              <w:rPr>
+                <w:rFonts w:ascii="Arial" w:hAnsi="Arial" w:eastAsia="Arial" w:cs="Arial"/>
+                <w:i w:val="false"/>
+                <w:b w:val="false"/>
+                <w:u w:val="none"/>
+                <w:strike w:val="false"/>
+                <w:sz w:val="22"/>
+                <w:szCs w:val="22"/>
+                <w:color w:val="000000"/>
+              </w:rPr>
+            </w:pPr>
+            <w:r>
+              <w:rPr>
+                <w:rFonts w:ascii="Arial" w:hAnsi="Arial" w:eastAsia="Arial" w:cs="Arial"/>
+                <w:i w:val="false"/>
+                <w:b w:val="false"/>
+                <w:u w:val="none"/>
+                <w:strike w:val="false"/>
+                <w:sz w:val="22"/>
+                <w:szCs w:val="22"/>
+                <w:color w:val="000000"/>
+              </w:rPr>
+              <w:t xml:space="preserve">  .056   </w:t>
             </w:r>
           </w:p>
         </w:tc>
@@ -1108,8 +2138,8 @@
         <w:tc>
           <w:tcPr>
             <w:tcBorders>
-              <w:bottom w:val="none" w:sz="0" w:space="0" w:color="000000"/>
-              <w:top w:val="none" w:sz="0" w:space="0" w:color="000000"/>
+              <w:bottom w:val="single" w:sz="20" w:space="0" w:color="000000"/>
+              <w:top w:val="single" w:sz="8" w:space="0" w:color="666666"/>
               <w:left w:val="none" w:sz="0" w:space="0" w:color="000000"/>
               <w:right w:val="none" w:sz="0" w:space="0" w:color="000000"/>
             </w:tcBorders>
@@ -1131,13 +2161,14 @@
                 <w:left w:val="none" w:sz="0" w:space="0" w:color="000000"/>
                 <w:right w:val="none" w:sz="0" w:space="0" w:color="000000"/>
               </w:pBdr>
-              <w:spacing w:after="100" w:before="100" w:line="120"/>
+              <w:spacing w:after="100" w:before="100" w:line="24"/>
               <w:ind w:left="100" w:right="100" w:firstLine="0" w:firstLineChars="0"/>
               <w:rPr>
                 <w:rFonts w:ascii="Arial" w:hAnsi="Arial" w:eastAsia="Arial" w:cs="Arial"/>
                 <w:i w:val="true"/>
                 <w:b w:val="false"/>
                 <w:u w:val="none"/>
+                <w:strike w:val="false"/>
                 <w:sz w:val="22"/>
                 <w:szCs w:val="22"/>
                 <w:color w:val="000000"/>
@@ -1149,19 +2180,20 @@
                 <w:i w:val="true"/>
                 <w:b w:val="false"/>
                 <w:u w:val="none"/>
-                <w:sz w:val="22"/>
-                <w:szCs w:val="22"/>
-                <w:color w:val="000000"/>
-              </w:rPr>
-              <w:t xml:space="preserve">Subject.cov__(Intercept).Days</w:t>
-            </w:r>
-          </w:p>
-        </w:tc>
-        <w:tc>
-          <w:tcPr>
-            <w:tcBorders>
-              <w:bottom w:val="none" w:sz="0" w:space="0" w:color="000000"/>
-              <w:top w:val="none" w:sz="0" w:space="0" w:color="000000"/>
+                <w:strike w:val="false"/>
+                <w:sz w:val="22"/>
+                <w:szCs w:val="22"/>
+                <w:color w:val="000000"/>
+              </w:rPr>
+              <w:t xml:space="preserve">patientID.var__(Intercept)</w:t>
+            </w:r>
+          </w:p>
+        </w:tc>
+        <w:tc>
+          <w:tcPr>
+            <w:tcBorders>
+              <w:bottom w:val="single" w:sz="20" w:space="0" w:color="000000"/>
+              <w:top w:val="single" w:sz="8" w:space="0" w:color="666666"/>
               <w:left w:val="none" w:sz="0" w:space="0" w:color="000000"/>
               <w:right w:val="none" w:sz="0" w:space="0" w:color="000000"/>
             </w:tcBorders>
@@ -1183,13 +2215,14 @@
                 <w:left w:val="none" w:sz="0" w:space="0" w:color="000000"/>
                 <w:right w:val="none" w:sz="0" w:space="0" w:color="000000"/>
               </w:pBdr>
-              <w:spacing w:after="100" w:before="100" w:line="120"/>
+              <w:spacing w:after="100" w:before="100" w:line="24"/>
               <w:ind w:left="100" w:right="100" w:firstLine="0" w:firstLineChars="0"/>
               <w:rPr>
                 <w:rFonts w:ascii="Arial" w:hAnsi="Arial" w:eastAsia="Arial" w:cs="Arial"/>
                 <w:i w:val="true"/>
                 <w:b w:val="false"/>
                 <w:u w:val="none"/>
+                <w:strike w:val="false"/>
                 <w:sz w:val="22"/>
                 <w:szCs w:val="22"/>
                 <w:color w:val="000000"/>
@@ -1201,19 +2234,20 @@
                 <w:i w:val="true"/>
                 <w:b w:val="false"/>
                 <w:u w:val="none"/>
-                <w:sz w:val="22"/>
-                <w:szCs w:val="22"/>
-                <w:color w:val="000000"/>
-              </w:rPr>
-              <w:t xml:space="preserve">  9.60   </w:t>
-            </w:r>
-          </w:p>
-        </w:tc>
-        <w:tc>
-          <w:tcPr>
-            <w:tcBorders>
-              <w:bottom w:val="none" w:sz="0" w:space="0" w:color="000000"/>
-              <w:top w:val="none" w:sz="0" w:space="0" w:color="000000"/>
+                <w:strike w:val="false"/>
+                <w:sz w:val="22"/>
+                <w:szCs w:val="22"/>
+                <w:color w:val="000000"/>
+              </w:rPr>
+              <w:t xml:space="preserve">17.04</w:t>
+            </w:r>
+          </w:p>
+        </w:tc>
+        <w:tc>
+          <w:tcPr>
+            <w:tcBorders>
+              <w:bottom w:val="single" w:sz="20" w:space="0" w:color="000000"/>
+              <w:top w:val="single" w:sz="8" w:space="0" w:color="666666"/>
               <w:left w:val="none" w:sz="0" w:space="0" w:color="000000"/>
               <w:right w:val="none" w:sz="0" w:space="0" w:color="000000"/>
             </w:tcBorders>
@@ -1235,13 +2269,14 @@
                 <w:left w:val="none" w:sz="0" w:space="0" w:color="000000"/>
                 <w:right w:val="none" w:sz="0" w:space="0" w:color="000000"/>
               </w:pBdr>
-              <w:spacing w:after="100" w:before="100" w:line="120"/>
+              <w:spacing w:after="100" w:before="100" w:line="24"/>
               <w:ind w:left="100" w:right="100" w:firstLine="0" w:firstLineChars="0"/>
               <w:rPr>
                 <w:rFonts w:ascii="Arial" w:hAnsi="Arial" w:eastAsia="Arial" w:cs="Arial"/>
                 <w:i w:val="true"/>
                 <w:b w:val="false"/>
                 <w:u w:val="none"/>
+                <w:strike w:val="false"/>
                 <w:sz w:val="22"/>
                 <w:szCs w:val="22"/>
                 <w:color w:val="000000"/>
@@ -1253,6 +2288,7 @@
                 <w:i w:val="true"/>
                 <w:b w:val="false"/>
                 <w:u w:val="none"/>
+                <w:strike w:val="false"/>
                 <w:sz w:val="22"/>
                 <w:szCs w:val="22"/>
                 <w:color w:val="000000"/>
@@ -1264,8 +2300,8 @@
         <w:tc>
           <w:tcPr>
             <w:tcBorders>
-              <w:bottom w:val="none" w:sz="0" w:space="0" w:color="000000"/>
-              <w:top w:val="none" w:sz="0" w:space="0" w:color="000000"/>
+              <w:bottom w:val="single" w:sz="20" w:space="0" w:color="000000"/>
+              <w:top w:val="single" w:sz="8" w:space="0" w:color="666666"/>
               <w:left w:val="none" w:sz="0" w:space="0" w:color="000000"/>
               <w:right w:val="none" w:sz="0" w:space="0" w:color="000000"/>
             </w:tcBorders>
@@ -1287,13 +2323,14 @@
                 <w:left w:val="none" w:sz="0" w:space="0" w:color="000000"/>
                 <w:right w:val="none" w:sz="0" w:space="0" w:color="000000"/>
               </w:pBdr>
-              <w:spacing w:after="100" w:before="100" w:line="120"/>
+              <w:spacing w:after="100" w:before="100" w:line="24"/>
               <w:ind w:left="100" w:right="100" w:firstLine="0" w:firstLineChars="0"/>
               <w:rPr>
                 <w:rFonts w:ascii="Arial" w:hAnsi="Arial" w:eastAsia="Arial" w:cs="Arial"/>
                 <w:i w:val="true"/>
                 <w:b w:val="false"/>
                 <w:u w:val="none"/>
+                <w:strike w:val="false"/>
                 <w:sz w:val="22"/>
                 <w:szCs w:val="22"/>
                 <w:color w:val="000000"/>
@@ -1305,6 +2342,7 @@
                 <w:i w:val="true"/>
                 <w:b w:val="false"/>
                 <w:u w:val="none"/>
+                <w:strike w:val="false"/>
                 <w:sz w:val="22"/>
                 <w:szCs w:val="22"/>
                 <w:color w:val="000000"/>
@@ -1316,8 +2354,116 @@
         <w:tc>
           <w:tcPr>
             <w:tcBorders>
-              <w:bottom w:val="none" w:sz="0" w:space="0" w:color="000000"/>
-              <w:top w:val="none" w:sz="0" w:space="0" w:color="000000"/>
+              <w:bottom w:val="single" w:sz="20" w:space="0" w:color="000000"/>
+              <w:top w:val="single" w:sz="8" w:space="0" w:color="666666"/>
+              <w:left w:val="none" w:sz="0" w:space="0" w:color="000000"/>
+              <w:right w:val="none" w:sz="0" w:space="0" w:color="000000"/>
+            </w:tcBorders>
+            <w:shd w:val="clear" w:color="auto" w:fill="FFFFFF"/>
+            <w:tcMar>
+              <w:top w:w="0" w:type="dxa"/>
+              <w:bottom w:w="0" w:type="dxa"/>
+              <w:left w:w="0" w:type="dxa"/>
+              <w:right w:w="0" w:type="dxa"/>
+            </w:tcMar>
+            <w:vAlign w:val="center"/>
+          </w:tcPr>
+          <w:p>
+            <w:pPr>
+              <w:jc w:val="right"/>
+              <w:pBdr>
+                <w:bottom w:val="none" w:sz="0" w:space="0" w:color="000000"/>
+                <w:top w:val="none" w:sz="0" w:space="0" w:color="000000"/>
+                <w:left w:val="none" w:sz="0" w:space="0" w:color="000000"/>
+                <w:right w:val="none" w:sz="0" w:space="0" w:color="000000"/>
+              </w:pBdr>
+              <w:spacing w:after="100" w:before="100" w:line="24"/>
+              <w:ind w:left="100" w:right="100" w:firstLine="0" w:firstLineChars="0"/>
+              <w:rPr>
+                <w:rFonts w:ascii="Arial" w:hAnsi="Arial" w:eastAsia="Arial" w:cs="Arial"/>
+                <w:i w:val="true"/>
+                <w:b w:val="false"/>
+                <w:u w:val="none"/>
+                <w:strike w:val="false"/>
+                <w:sz w:val="22"/>
+                <w:szCs w:val="22"/>
+                <w:color w:val="000000"/>
+              </w:rPr>
+            </w:pPr>
+            <w:r>
+              <w:rPr>
+                <w:rFonts w:ascii="Arial" w:hAnsi="Arial" w:eastAsia="Arial" w:cs="Arial"/>
+                <w:i w:val="true"/>
+                <w:b w:val="false"/>
+                <w:u w:val="none"/>
+                <w:strike w:val="false"/>
+                <w:sz w:val="22"/>
+                <w:szCs w:val="22"/>
+                <w:color w:val="000000"/>
+              </w:rPr>
+              <w:t xml:space="preserve">17.04</w:t>
+            </w:r>
+          </w:p>
+        </w:tc>
+        <w:tc>
+          <w:tcPr>
+            <w:tcBorders>
+              <w:bottom w:val="single" w:sz="20" w:space="0" w:color="000000"/>
+              <w:top w:val="single" w:sz="8" w:space="0" w:color="666666"/>
+              <w:left w:val="none" w:sz="0" w:space="0" w:color="000000"/>
+              <w:right w:val="none" w:sz="0" w:space="0" w:color="000000"/>
+            </w:tcBorders>
+            <w:shd w:val="clear" w:color="auto" w:fill="FFFFFF"/>
+            <w:tcMar>
+              <w:top w:w="0" w:type="dxa"/>
+              <w:bottom w:w="0" w:type="dxa"/>
+              <w:left w:w="0" w:type="dxa"/>
+              <w:right w:w="0" w:type="dxa"/>
+            </w:tcMar>
+            <w:vAlign w:val="center"/>
+          </w:tcPr>
+          <w:p>
+            <w:pPr>
+              <w:jc w:val="left"/>
+              <w:pBdr>
+                <w:bottom w:val="none" w:sz="0" w:space="0" w:color="000000"/>
+                <w:top w:val="none" w:sz="0" w:space="0" w:color="000000"/>
+                <w:left w:val="none" w:sz="0" w:space="0" w:color="000000"/>
+                <w:right w:val="none" w:sz="0" w:space="0" w:color="000000"/>
+              </w:pBdr>
+              <w:spacing w:after="100" w:before="100" w:line="24"/>
+              <w:ind w:left="100" w:right="100" w:firstLine="0" w:firstLineChars="0"/>
+              <w:rPr>
+                <w:rFonts w:ascii="Arial" w:hAnsi="Arial" w:eastAsia="Arial" w:cs="Arial"/>
+                <w:i w:val="true"/>
+                <w:b w:val="false"/>
+                <w:u w:val="none"/>
+                <w:strike w:val="false"/>
+                <w:sz w:val="22"/>
+                <w:szCs w:val="22"/>
+                <w:color w:val="000000"/>
+              </w:rPr>
+            </w:pPr>
+            <w:r>
+              <w:rPr>
+                <w:rFonts w:ascii="Arial" w:hAnsi="Arial" w:eastAsia="Arial" w:cs="Arial"/>
+                <w:i w:val="true"/>
+                <w:b w:val="false"/>
+                <w:u w:val="none"/>
+                <w:strike w:val="false"/>
+                <w:sz w:val="22"/>
+                <w:szCs w:val="22"/>
+                <w:color w:val="000000"/>
+              </w:rPr>
+              <w:t xml:space="preserve"/>
+            </w:r>
+          </w:p>
+        </w:tc>
+        <w:tc>
+          <w:tcPr>
+            <w:tcBorders>
+              <w:bottom w:val="single" w:sz="20" w:space="0" w:color="000000"/>
+              <w:top w:val="single" w:sz="8" w:space="0" w:color="666666"/>
               <w:left w:val="none" w:sz="0" w:space="0" w:color="000000"/>
               <w:right w:val="none" w:sz="0" w:space="0" w:color="000000"/>
             </w:tcBorders>
@@ -1339,13 +2485,14 @@
                 <w:left w:val="none" w:sz="0" w:space="0" w:color="000000"/>
                 <w:right w:val="none" w:sz="0" w:space="0" w:color="000000"/>
               </w:pBdr>
-              <w:spacing w:after="100" w:before="100" w:line="120"/>
+              <w:spacing w:after="100" w:before="100" w:line="24"/>
               <w:ind w:left="100" w:right="100" w:firstLine="0" w:firstLineChars="0"/>
               <w:rPr>
                 <w:rFonts w:ascii="Arial" w:hAnsi="Arial" w:eastAsia="Arial" w:cs="Arial"/>
                 <w:i w:val="true"/>
                 <w:b w:val="false"/>
                 <w:u w:val="none"/>
+                <w:strike w:val="false"/>
                 <w:sz w:val="22"/>
                 <w:szCs w:val="22"/>
                 <w:color w:val="000000"/>
@@ -1357,6 +2504,7 @@
                 <w:i w:val="true"/>
                 <w:b w:val="false"/>
                 <w:u w:val="none"/>
+                <w:strike w:val="false"/>
                 <w:sz w:val="22"/>
                 <w:szCs w:val="22"/>
                 <w:color w:val="000000"/>
@@ -1365,45 +2513,40 @@
             </w:r>
           </w:p>
         </w:tc>
-      </w:tr>
-      <w:tr>
-        <w:trPr>
-          <w:trHeight w:val="617" w:hRule="auto"/>
-        </w:trPr>
-        body5
-        <w:tc>
-          <w:tcPr>
-            <w:tcBorders>
-              <w:bottom w:val="none" w:sz="0" w:space="0" w:color="000000"/>
-              <w:top w:val="none" w:sz="0" w:space="0" w:color="000000"/>
-              <w:left w:val="none" w:sz="0" w:space="0" w:color="000000"/>
-              <w:right w:val="none" w:sz="0" w:space="0" w:color="000000"/>
-            </w:tcBorders>
-            <w:shd w:val="clear" w:color="auto" w:fill="FFFFFF"/>
-            <w:tcMar>
-              <w:top w:w="0" w:type="dxa"/>
-              <w:bottom w:w="0" w:type="dxa"/>
-              <w:left w:w="0" w:type="dxa"/>
-              <w:right w:w="0" w:type="dxa"/>
-            </w:tcMar>
-            <w:vAlign w:val="center"/>
-          </w:tcPr>
-          <w:p>
-            <w:pPr>
-              <w:jc w:val="left"/>
-              <w:pBdr>
-                <w:bottom w:val="none" w:sz="0" w:space="0" w:color="000000"/>
-                <w:top w:val="none" w:sz="0" w:space="0" w:color="000000"/>
-                <w:left w:val="none" w:sz="0" w:space="0" w:color="000000"/>
-                <w:right w:val="none" w:sz="0" w:space="0" w:color="000000"/>
-              </w:pBdr>
-              <w:spacing w:after="100" w:before="100" w:line="120"/>
+        <w:tc>
+          <w:tcPr>
+            <w:tcBorders>
+              <w:bottom w:val="single" w:sz="20" w:space="0" w:color="000000"/>
+              <w:top w:val="single" w:sz="8" w:space="0" w:color="666666"/>
+              <w:left w:val="none" w:sz="0" w:space="0" w:color="000000"/>
+              <w:right w:val="none" w:sz="0" w:space="0" w:color="000000"/>
+            </w:tcBorders>
+            <w:shd w:val="clear" w:color="auto" w:fill="FFFFFF"/>
+            <w:tcMar>
+              <w:top w:w="0" w:type="dxa"/>
+              <w:bottom w:w="0" w:type="dxa"/>
+              <w:left w:w="0" w:type="dxa"/>
+              <w:right w:w="0" w:type="dxa"/>
+            </w:tcMar>
+            <w:vAlign w:val="center"/>
+          </w:tcPr>
+          <w:p>
+            <w:pPr>
+              <w:jc w:val="center"/>
+              <w:pBdr>
+                <w:bottom w:val="none" w:sz="0" w:space="0" w:color="000000"/>
+                <w:top w:val="none" w:sz="0" w:space="0" w:color="000000"/>
+                <w:left w:val="none" w:sz="0" w:space="0" w:color="000000"/>
+                <w:right w:val="none" w:sz="0" w:space="0" w:color="000000"/>
+              </w:pBdr>
+              <w:spacing w:after="100" w:before="100" w:line="24"/>
               <w:ind w:left="100" w:right="100" w:firstLine="0" w:firstLineChars="0"/>
               <w:rPr>
                 <w:rFonts w:ascii="Arial" w:hAnsi="Arial" w:eastAsia="Arial" w:cs="Arial"/>
                 <w:i w:val="true"/>
                 <w:b w:val="false"/>
                 <w:u w:val="none"/>
+                <w:strike w:val="false"/>
                 <w:sz w:val="22"/>
                 <w:szCs w:val="22"/>
                 <w:color w:val="000000"/>
@@ -1415,480 +2558,7 @@
                 <w:i w:val="true"/>
                 <w:b w:val="false"/>
                 <w:u w:val="none"/>
-                <w:sz w:val="22"/>
-                <w:szCs w:val="22"/>
-                <w:color w:val="000000"/>
-              </w:rPr>
-              <w:t xml:space="preserve">Subject.var__Days</w:t>
-            </w:r>
-          </w:p>
-        </w:tc>
-        <w:tc>
-          <w:tcPr>
-            <w:tcBorders>
-              <w:bottom w:val="none" w:sz="0" w:space="0" w:color="000000"/>
-              <w:top w:val="none" w:sz="0" w:space="0" w:color="000000"/>
-              <w:left w:val="none" w:sz="0" w:space="0" w:color="000000"/>
-              <w:right w:val="none" w:sz="0" w:space="0" w:color="000000"/>
-            </w:tcBorders>
-            <w:shd w:val="clear" w:color="auto" w:fill="FFFFFF"/>
-            <w:tcMar>
-              <w:top w:w="0" w:type="dxa"/>
-              <w:bottom w:w="0" w:type="dxa"/>
-              <w:left w:w="0" w:type="dxa"/>
-              <w:right w:w="0" w:type="dxa"/>
-            </w:tcMar>
-            <w:vAlign w:val="center"/>
-          </w:tcPr>
-          <w:p>
-            <w:pPr>
-              <w:jc w:val="right"/>
-              <w:pBdr>
-                <w:bottom w:val="none" w:sz="0" w:space="0" w:color="000000"/>
-                <w:top w:val="none" w:sz="0" w:space="0" w:color="000000"/>
-                <w:left w:val="none" w:sz="0" w:space="0" w:color="000000"/>
-                <w:right w:val="none" w:sz="0" w:space="0" w:color="000000"/>
-              </w:pBdr>
-              <w:spacing w:after="100" w:before="100" w:line="120"/>
-              <w:ind w:left="100" w:right="100" w:firstLine="0" w:firstLineChars="0"/>
-              <w:rPr>
-                <w:rFonts w:ascii="Arial" w:hAnsi="Arial" w:eastAsia="Arial" w:cs="Arial"/>
-                <w:i w:val="true"/>
-                <w:b w:val="false"/>
-                <w:u w:val="none"/>
-                <w:sz w:val="22"/>
-                <w:szCs w:val="22"/>
-                <w:color w:val="000000"/>
-              </w:rPr>
-            </w:pPr>
-            <w:r>
-              <w:rPr>
-                <w:rFonts w:ascii="Arial" w:hAnsi="Arial" w:eastAsia="Arial" w:cs="Arial"/>
-                <w:i w:val="true"/>
-                <w:b w:val="false"/>
-                <w:u w:val="none"/>
-                <w:sz w:val="22"/>
-                <w:szCs w:val="22"/>
-                <w:color w:val="000000"/>
-              </w:rPr>
-              <w:t xml:space="preserve">  35.07   </w:t>
-            </w:r>
-          </w:p>
-        </w:tc>
-        <w:tc>
-          <w:tcPr>
-            <w:tcBorders>
-              <w:bottom w:val="none" w:sz="0" w:space="0" w:color="000000"/>
-              <w:top w:val="none" w:sz="0" w:space="0" w:color="000000"/>
-              <w:left w:val="none" w:sz="0" w:space="0" w:color="000000"/>
-              <w:right w:val="none" w:sz="0" w:space="0" w:color="000000"/>
-            </w:tcBorders>
-            <w:shd w:val="clear" w:color="auto" w:fill="FFFFFF"/>
-            <w:tcMar>
-              <w:top w:w="0" w:type="dxa"/>
-              <w:bottom w:w="0" w:type="dxa"/>
-              <w:left w:w="0" w:type="dxa"/>
-              <w:right w:w="0" w:type="dxa"/>
-            </w:tcMar>
-            <w:vAlign w:val="center"/>
-          </w:tcPr>
-          <w:p>
-            <w:pPr>
-              <w:jc w:val="left"/>
-              <w:pBdr>
-                <w:bottom w:val="none" w:sz="0" w:space="0" w:color="000000"/>
-                <w:top w:val="none" w:sz="0" w:space="0" w:color="000000"/>
-                <w:left w:val="none" w:sz="0" w:space="0" w:color="000000"/>
-                <w:right w:val="none" w:sz="0" w:space="0" w:color="000000"/>
-              </w:pBdr>
-              <w:spacing w:after="100" w:before="100" w:line="120"/>
-              <w:ind w:left="100" w:right="100" w:firstLine="0" w:firstLineChars="0"/>
-              <w:rPr>
-                <w:rFonts w:ascii="Arial" w:hAnsi="Arial" w:eastAsia="Arial" w:cs="Arial"/>
-                <w:i w:val="true"/>
-                <w:b w:val="false"/>
-                <w:u w:val="none"/>
-                <w:sz w:val="22"/>
-                <w:szCs w:val="22"/>
-                <w:color w:val="000000"/>
-              </w:rPr>
-            </w:pPr>
-            <w:r>
-              <w:rPr>
-                <w:rFonts w:ascii="Arial" w:hAnsi="Arial" w:eastAsia="Arial" w:cs="Arial"/>
-                <w:i w:val="true"/>
-                <w:b w:val="false"/>
-                <w:u w:val="none"/>
-                <w:sz w:val="22"/>
-                <w:szCs w:val="22"/>
-                <w:color w:val="000000"/>
-              </w:rPr>
-              <w:t xml:space="preserve"/>
-            </w:r>
-          </w:p>
-        </w:tc>
-        <w:tc>
-          <w:tcPr>
-            <w:tcBorders>
-              <w:bottom w:val="none" w:sz="0" w:space="0" w:color="000000"/>
-              <w:top w:val="none" w:sz="0" w:space="0" w:color="000000"/>
-              <w:left w:val="none" w:sz="0" w:space="0" w:color="000000"/>
-              <w:right w:val="none" w:sz="0" w:space="0" w:color="000000"/>
-            </w:tcBorders>
-            <w:shd w:val="clear" w:color="auto" w:fill="FFFFFF"/>
-            <w:tcMar>
-              <w:top w:w="0" w:type="dxa"/>
-              <w:bottom w:w="0" w:type="dxa"/>
-              <w:left w:w="0" w:type="dxa"/>
-              <w:right w:w="0" w:type="dxa"/>
-            </w:tcMar>
-            <w:vAlign w:val="center"/>
-          </w:tcPr>
-          <w:p>
-            <w:pPr>
-              <w:jc w:val="center"/>
-              <w:pBdr>
-                <w:bottom w:val="none" w:sz="0" w:space="0" w:color="000000"/>
-                <w:top w:val="none" w:sz="0" w:space="0" w:color="000000"/>
-                <w:left w:val="none" w:sz="0" w:space="0" w:color="000000"/>
-                <w:right w:val="none" w:sz="0" w:space="0" w:color="000000"/>
-              </w:pBdr>
-              <w:spacing w:after="100" w:before="100" w:line="120"/>
-              <w:ind w:left="100" w:right="100" w:firstLine="0" w:firstLineChars="0"/>
-              <w:rPr>
-                <w:rFonts w:ascii="Arial" w:hAnsi="Arial" w:eastAsia="Arial" w:cs="Arial"/>
-                <w:i w:val="true"/>
-                <w:b w:val="false"/>
-                <w:u w:val="none"/>
-                <w:sz w:val="22"/>
-                <w:szCs w:val="22"/>
-                <w:color w:val="000000"/>
-              </w:rPr>
-            </w:pPr>
-            <w:r>
-              <w:rPr>
-                <w:rFonts w:ascii="Arial" w:hAnsi="Arial" w:eastAsia="Arial" w:cs="Arial"/>
-                <w:i w:val="true"/>
-                <w:b w:val="false"/>
-                <w:u w:val="none"/>
-                <w:sz w:val="22"/>
-                <w:szCs w:val="22"/>
-                <w:color w:val="000000"/>
-              </w:rPr>
-              <w:t xml:space="preserve"/>
-            </w:r>
-          </w:p>
-        </w:tc>
-        <w:tc>
-          <w:tcPr>
-            <w:tcBorders>
-              <w:bottom w:val="none" w:sz="0" w:space="0" w:color="000000"/>
-              <w:top w:val="none" w:sz="0" w:space="0" w:color="000000"/>
-              <w:left w:val="none" w:sz="0" w:space="0" w:color="000000"/>
-              <w:right w:val="none" w:sz="0" w:space="0" w:color="000000"/>
-            </w:tcBorders>
-            <w:shd w:val="clear" w:color="auto" w:fill="FFFFFF"/>
-            <w:tcMar>
-              <w:top w:w="0" w:type="dxa"/>
-              <w:bottom w:w="0" w:type="dxa"/>
-              <w:left w:w="0" w:type="dxa"/>
-              <w:right w:w="0" w:type="dxa"/>
-            </w:tcMar>
-            <w:vAlign w:val="center"/>
-          </w:tcPr>
-          <w:p>
-            <w:pPr>
-              <w:jc w:val="center"/>
-              <w:pBdr>
-                <w:bottom w:val="none" w:sz="0" w:space="0" w:color="000000"/>
-                <w:top w:val="none" w:sz="0" w:space="0" w:color="000000"/>
-                <w:left w:val="none" w:sz="0" w:space="0" w:color="000000"/>
-                <w:right w:val="none" w:sz="0" w:space="0" w:color="000000"/>
-              </w:pBdr>
-              <w:spacing w:after="100" w:before="100" w:line="120"/>
-              <w:ind w:left="100" w:right="100" w:firstLine="0" w:firstLineChars="0"/>
-              <w:rPr>
-                <w:rFonts w:ascii="Arial" w:hAnsi="Arial" w:eastAsia="Arial" w:cs="Arial"/>
-                <w:i w:val="true"/>
-                <w:b w:val="false"/>
-                <w:u w:val="none"/>
-                <w:sz w:val="22"/>
-                <w:szCs w:val="22"/>
-                <w:color w:val="000000"/>
-              </w:rPr>
-            </w:pPr>
-            <w:r>
-              <w:rPr>
-                <w:rFonts w:ascii="Arial" w:hAnsi="Arial" w:eastAsia="Arial" w:cs="Arial"/>
-                <w:i w:val="true"/>
-                <w:b w:val="false"/>
-                <w:u w:val="none"/>
-                <w:sz w:val="22"/>
-                <w:szCs w:val="22"/>
-                <w:color w:val="000000"/>
-              </w:rPr>
-              <w:t xml:space="preserve"/>
-            </w:r>
-          </w:p>
-        </w:tc>
-      </w:tr>
-      <w:tr>
-        <w:trPr>
-          <w:trHeight w:val="615" w:hRule="auto"/>
-        </w:trPr>
-        body6
-        <w:tc>
-          <w:tcPr>
-            <w:tcBorders>
-              <w:bottom w:val="single" w:sz="20" w:space="0" w:color="000000"/>
-              <w:top w:val="none" w:sz="0" w:space="0" w:color="000000"/>
-              <w:left w:val="none" w:sz="0" w:space="0" w:color="000000"/>
-              <w:right w:val="none" w:sz="0" w:space="0" w:color="000000"/>
-            </w:tcBorders>
-            <w:shd w:val="clear" w:color="auto" w:fill="FFFFFF"/>
-            <w:tcMar>
-              <w:top w:w="0" w:type="dxa"/>
-              <w:bottom w:w="0" w:type="dxa"/>
-              <w:left w:w="0" w:type="dxa"/>
-              <w:right w:w="0" w:type="dxa"/>
-            </w:tcMar>
-            <w:vAlign w:val="center"/>
-          </w:tcPr>
-          <w:p>
-            <w:pPr>
-              <w:jc w:val="left"/>
-              <w:pBdr>
-                <w:bottom w:val="none" w:sz="0" w:space="0" w:color="000000"/>
-                <w:top w:val="none" w:sz="0" w:space="0" w:color="000000"/>
-                <w:left w:val="none" w:sz="0" w:space="0" w:color="000000"/>
-                <w:right w:val="none" w:sz="0" w:space="0" w:color="000000"/>
-              </w:pBdr>
-              <w:spacing w:after="100" w:before="100" w:line="120"/>
-              <w:ind w:left="100" w:right="100" w:firstLine="0" w:firstLineChars="0"/>
-              <w:rPr>
-                <w:rFonts w:ascii="Arial" w:hAnsi="Arial" w:eastAsia="Arial" w:cs="Arial"/>
-                <w:i w:val="true"/>
-                <w:b w:val="false"/>
-                <w:u w:val="none"/>
-                <w:sz w:val="22"/>
-                <w:szCs w:val="22"/>
-                <w:color w:val="000000"/>
-              </w:rPr>
-            </w:pPr>
-            <w:r>
-              <w:rPr>
-                <w:rFonts w:ascii="Arial" w:hAnsi="Arial" w:eastAsia="Arial" w:cs="Arial"/>
-                <w:i w:val="true"/>
-                <w:b w:val="false"/>
-                <w:u w:val="none"/>
-                <w:sz w:val="22"/>
-                <w:szCs w:val="22"/>
-                <w:color w:val="000000"/>
-              </w:rPr>
-              <w:t xml:space="preserve">Residual.var__Observation</w:t>
-            </w:r>
-          </w:p>
-        </w:tc>
-        <w:tc>
-          <w:tcPr>
-            <w:tcBorders>
-              <w:bottom w:val="single" w:sz="20" w:space="0" w:color="000000"/>
-              <w:top w:val="none" w:sz="0" w:space="0" w:color="000000"/>
-              <w:left w:val="none" w:sz="0" w:space="0" w:color="000000"/>
-              <w:right w:val="none" w:sz="0" w:space="0" w:color="000000"/>
-            </w:tcBorders>
-            <w:shd w:val="clear" w:color="auto" w:fill="FFFFFF"/>
-            <w:tcMar>
-              <w:top w:w="0" w:type="dxa"/>
-              <w:bottom w:w="0" w:type="dxa"/>
-              <w:left w:w="0" w:type="dxa"/>
-              <w:right w:w="0" w:type="dxa"/>
-            </w:tcMar>
-            <w:vAlign w:val="center"/>
-          </w:tcPr>
-          <w:p>
-            <w:pPr>
-              <w:jc w:val="right"/>
-              <w:pBdr>
-                <w:bottom w:val="none" w:sz="0" w:space="0" w:color="000000"/>
-                <w:top w:val="none" w:sz="0" w:space="0" w:color="000000"/>
-                <w:left w:val="none" w:sz="0" w:space="0" w:color="000000"/>
-                <w:right w:val="none" w:sz="0" w:space="0" w:color="000000"/>
-              </w:pBdr>
-              <w:spacing w:after="100" w:before="100" w:line="120"/>
-              <w:ind w:left="100" w:right="100" w:firstLine="0" w:firstLineChars="0"/>
-              <w:rPr>
-                <w:rFonts w:ascii="Arial" w:hAnsi="Arial" w:eastAsia="Arial" w:cs="Arial"/>
-                <w:i w:val="true"/>
-                <w:b w:val="false"/>
-                <w:u w:val="none"/>
-                <w:sz w:val="22"/>
-                <w:szCs w:val="22"/>
-                <w:color w:val="000000"/>
-              </w:rPr>
-            </w:pPr>
-            <w:r>
-              <w:rPr>
-                <w:rFonts w:ascii="Arial" w:hAnsi="Arial" w:eastAsia="Arial" w:cs="Arial"/>
-                <w:i w:val="true"/>
-                <w:b w:val="false"/>
-                <w:u w:val="none"/>
-                <w:sz w:val="22"/>
-                <w:szCs w:val="22"/>
-                <w:color w:val="000000"/>
-              </w:rPr>
-              <w:t xml:space="preserve">  654.94   </w:t>
-            </w:r>
-          </w:p>
-        </w:tc>
-        <w:tc>
-          <w:tcPr>
-            <w:tcBorders>
-              <w:bottom w:val="single" w:sz="20" w:space="0" w:color="000000"/>
-              <w:top w:val="none" w:sz="0" w:space="0" w:color="000000"/>
-              <w:left w:val="none" w:sz="0" w:space="0" w:color="000000"/>
-              <w:right w:val="none" w:sz="0" w:space="0" w:color="000000"/>
-            </w:tcBorders>
-            <w:shd w:val="clear" w:color="auto" w:fill="FFFFFF"/>
-            <w:tcMar>
-              <w:top w:w="0" w:type="dxa"/>
-              <w:bottom w:w="0" w:type="dxa"/>
-              <w:left w:w="0" w:type="dxa"/>
-              <w:right w:w="0" w:type="dxa"/>
-            </w:tcMar>
-            <w:vAlign w:val="center"/>
-          </w:tcPr>
-          <w:p>
-            <w:pPr>
-              <w:jc w:val="left"/>
-              <w:pBdr>
-                <w:bottom w:val="none" w:sz="0" w:space="0" w:color="000000"/>
-                <w:top w:val="none" w:sz="0" w:space="0" w:color="000000"/>
-                <w:left w:val="none" w:sz="0" w:space="0" w:color="000000"/>
-                <w:right w:val="none" w:sz="0" w:space="0" w:color="000000"/>
-              </w:pBdr>
-              <w:spacing w:after="100" w:before="100" w:line="120"/>
-              <w:ind w:left="100" w:right="100" w:firstLine="0" w:firstLineChars="0"/>
-              <w:rPr>
-                <w:rFonts w:ascii="Arial" w:hAnsi="Arial" w:eastAsia="Arial" w:cs="Arial"/>
-                <w:i w:val="true"/>
-                <w:b w:val="false"/>
-                <w:u w:val="none"/>
-                <w:sz w:val="22"/>
-                <w:szCs w:val="22"/>
-                <w:color w:val="000000"/>
-              </w:rPr>
-            </w:pPr>
-            <w:r>
-              <w:rPr>
-                <w:rFonts w:ascii="Arial" w:hAnsi="Arial" w:eastAsia="Arial" w:cs="Arial"/>
-                <w:i w:val="true"/>
-                <w:b w:val="false"/>
-                <w:u w:val="none"/>
-                <w:sz w:val="22"/>
-                <w:szCs w:val="22"/>
-                <w:color w:val="000000"/>
-              </w:rPr>
-              <w:t xml:space="preserve"/>
-            </w:r>
-          </w:p>
-        </w:tc>
-        <w:tc>
-          <w:tcPr>
-            <w:tcBorders>
-              <w:bottom w:val="single" w:sz="20" w:space="0" w:color="000000"/>
-              <w:top w:val="none" w:sz="0" w:space="0" w:color="000000"/>
-              <w:left w:val="none" w:sz="0" w:space="0" w:color="000000"/>
-              <w:right w:val="none" w:sz="0" w:space="0" w:color="000000"/>
-            </w:tcBorders>
-            <w:shd w:val="clear" w:color="auto" w:fill="FFFFFF"/>
-            <w:tcMar>
-              <w:top w:w="0" w:type="dxa"/>
-              <w:bottom w:w="0" w:type="dxa"/>
-              <w:left w:w="0" w:type="dxa"/>
-              <w:right w:w="0" w:type="dxa"/>
-            </w:tcMar>
-            <w:vAlign w:val="center"/>
-          </w:tcPr>
-          <w:p>
-            <w:pPr>
-              <w:jc w:val="center"/>
-              <w:pBdr>
-                <w:bottom w:val="none" w:sz="0" w:space="0" w:color="000000"/>
-                <w:top w:val="none" w:sz="0" w:space="0" w:color="000000"/>
-                <w:left w:val="none" w:sz="0" w:space="0" w:color="000000"/>
-                <w:right w:val="none" w:sz="0" w:space="0" w:color="000000"/>
-              </w:pBdr>
-              <w:spacing w:after="100" w:before="100" w:line="120"/>
-              <w:ind w:left="100" w:right="100" w:firstLine="0" w:firstLineChars="0"/>
-              <w:rPr>
-                <w:rFonts w:ascii="Arial" w:hAnsi="Arial" w:eastAsia="Arial" w:cs="Arial"/>
-                <w:i w:val="true"/>
-                <w:b w:val="false"/>
-                <w:u w:val="none"/>
-                <w:sz w:val="22"/>
-                <w:szCs w:val="22"/>
-                <w:color w:val="000000"/>
-              </w:rPr>
-            </w:pPr>
-            <w:r>
-              <w:rPr>
-                <w:rFonts w:ascii="Arial" w:hAnsi="Arial" w:eastAsia="Arial" w:cs="Arial"/>
-                <w:i w:val="true"/>
-                <w:b w:val="false"/>
-                <w:u w:val="none"/>
-                <w:sz w:val="22"/>
-                <w:szCs w:val="22"/>
-                <w:color w:val="000000"/>
-              </w:rPr>
-              <w:t xml:space="preserve"/>
-            </w:r>
-          </w:p>
-        </w:tc>
-        <w:tc>
-          <w:tcPr>
-            <w:tcBorders>
-              <w:bottom w:val="single" w:sz="20" w:space="0" w:color="000000"/>
-              <w:top w:val="none" w:sz="0" w:space="0" w:color="000000"/>
-              <w:left w:val="none" w:sz="0" w:space="0" w:color="000000"/>
-              <w:right w:val="none" w:sz="0" w:space="0" w:color="000000"/>
-            </w:tcBorders>
-            <w:shd w:val="clear" w:color="auto" w:fill="FFFFFF"/>
-            <w:tcMar>
-              <w:top w:w="0" w:type="dxa"/>
-              <w:bottom w:w="0" w:type="dxa"/>
-              <w:left w:w="0" w:type="dxa"/>
-              <w:right w:w="0" w:type="dxa"/>
-            </w:tcMar>
-            <w:vAlign w:val="center"/>
-          </w:tcPr>
-          <w:p>
-            <w:pPr>
-              <w:jc w:val="center"/>
-              <w:pBdr>
-                <w:bottom w:val="none" w:sz="0" w:space="0" w:color="000000"/>
-                <w:top w:val="none" w:sz="0" w:space="0" w:color="000000"/>
-                <w:left w:val="none" w:sz="0" w:space="0" w:color="000000"/>
-                <w:right w:val="none" w:sz="0" w:space="0" w:color="000000"/>
-              </w:pBdr>
-              <w:spacing w:after="100" w:before="100" w:line="120"/>
-              <w:ind w:left="100" w:right="100" w:firstLine="0" w:firstLineChars="0"/>
-              <w:rPr>
-                <w:rFonts w:ascii="Arial" w:hAnsi="Arial" w:eastAsia="Arial" w:cs="Arial"/>
-                <w:i w:val="true"/>
-                <w:b w:val="false"/>
-                <w:u w:val="none"/>
-                <w:sz w:val="22"/>
-                <w:szCs w:val="22"/>
-                <w:color w:val="000000"/>
-              </w:rPr>
-            </w:pPr>
-            <w:r>
-              <w:rPr>
-                <w:rFonts w:ascii="Arial" w:hAnsi="Arial" w:eastAsia="Arial" w:cs="Arial"/>
-                <w:i w:val="true"/>
-                <w:b w:val="false"/>
-                <w:u w:val="none"/>
+                <w:strike w:val="false"/>
                 <w:sz w:val="22"/>
                 <w:szCs w:val="22"/>
                 <w:color w:val="000000"/>
@@ -1905,12 +2575,12 @@
         footer1
         <w:tc>
           <w:tcPr>
-            <w:gridSpan w:val="5"/>
-            <w:tcBorders>
-              <w:bottom w:val="none" w:sz="0" w:space="0" w:color="000000"/>
+            <w:gridSpan w:val="8"/>
+            <w:tcBorders>
+              <w:bottom w:val="none" w:sz="0" w:space="0" w:color="FFFFFF"/>
               <w:top w:val="single" w:sz="20" w:space="0" w:color="000000"/>
-              <w:left w:val="none" w:sz="0" w:space="0" w:color="000000"/>
-              <w:right w:val="none" w:sz="0" w:space="0" w:color="000000"/>
+              <w:left w:val="none" w:sz="0" w:space="0" w:color="FFFFFF"/>
+              <w:right w:val="none" w:sz="0" w:space="0" w:color="FFFFFF"/>
             </w:tcBorders>
             <w:shd w:val="clear" w:color="auto" w:fill="FFFFFF"/>
             <w:tcMar>
@@ -1930,13 +2600,14 @@
                 <w:left w:val="none" w:sz="0" w:space="0" w:color="000000"/>
                 <w:right w:val="none" w:sz="0" w:space="0" w:color="000000"/>
               </w:pBdr>
-              <w:spacing w:after="100" w:before="100" w:line="360"/>
-              <w:ind w:left="100" w:right="100" w:firstLine="0" w:firstLineChars="0"/>
-              <w:rPr>
-                <w:rFonts w:ascii="Arial" w:hAnsi="Arial" w:eastAsia="Arial" w:cs="Arial"/>
-                <w:i w:val="false"/>
-                <w:b w:val="false"/>
-                <w:u w:val="none"/>
+              <w:spacing w:after="100" w:before="100" w:line="288"/>
+              <w:ind w:left="100" w:right="100" w:firstLine="0" w:firstLineChars="0"/>
+              <w:rPr>
+                <w:rFonts w:ascii="Arial" w:hAnsi="Arial" w:eastAsia="Arial" w:cs="Arial"/>
+                <w:i w:val="false"/>
+                <w:b w:val="false"/>
+                <w:u w:val="none"/>
+                <w:strike w:val="false"/>
                 <w:sz w:val="22"/>
                 <w:szCs w:val="22"/>
                 <w:color w:val="000000"/>
@@ -1948,42 +2619,20 @@
                 <w:i w:val="true"/>
                 <w:b w:val="false"/>
                 <w:u w:val="none"/>
-                <w:sz w:val="22"/>
-                <w:szCs w:val="22"/>
-                <w:color w:val="000000"/>
-              </w:rPr>
-              <w:t xml:space="preserve">Note. Est</w:t>
-            </w:r>
-            <w:r>
-              <w:rPr>
-                <w:rFonts w:ascii="Arial" w:hAnsi="Arial" w:eastAsia="Arial" w:cs="Arial"/>
-                <w:i w:val="false"/>
-                <w:b w:val="false"/>
-                <w:u w:val="none"/>
-                <w:sz w:val="22"/>
-                <w:szCs w:val="22"/>
-                <w:color w:val="000000"/>
-              </w:rPr>
-              <w:t xml:space="preserve"> = estimated regresssion coefficient for fixed effects and varaince/covariance estimates for random effects. </w:t>
-            </w:r>
-            <w:r>
-              <w:rPr>
-                <w:rFonts w:ascii="Arial" w:hAnsi="Arial" w:eastAsia="Arial" w:cs="Arial"/>
-                <w:i w:val="true"/>
-                <w:b w:val="false"/>
-                <w:u w:val="none"/>
-                <w:sz w:val="22"/>
-                <w:szCs w:val="22"/>
-                <w:color w:val="000000"/>
-              </w:rPr>
-              <w:t xml:space="preserve">p</w:t>
-            </w:r>
-            <w:r>
-              <w:rPr>
-                <w:rFonts w:ascii="Arial" w:hAnsi="Arial" w:eastAsia="Arial" w:cs="Arial"/>
-                <w:i w:val="false"/>
-                <w:b w:val="false"/>
-                <w:u w:val="none"/>
+                <w:strike w:val="false"/>
+                <w:sz w:val="22"/>
+                <w:szCs w:val="22"/>
+                <w:color w:val="000000"/>
+              </w:rPr>
+              <w:t xml:space="preserve">Note. p</w:t>
+            </w:r>
+            <w:r>
+              <w:rPr>
+                <w:rFonts w:ascii="Arial" w:hAnsi="Arial" w:eastAsia="Arial" w:cs="Arial"/>
+                <w:i w:val="false"/>
+                <w:b w:val="false"/>
+                <w:u w:val="none"/>
+                <w:strike w:val="false"/>
                 <w:sz w:val="22"/>
                 <w:szCs w:val="22"/>
                 <w:color w:val="000000"/>
@@ -1996,6 +2645,7 @@
                 <w:i w:val="false"/>
                 <w:b w:val="false"/>
                 <w:u w:val="none"/>
+                <w:strike w:val="false"/>
                 <w:sz w:val="22"/>
                 <w:szCs w:val="22"/>
                 <w:color w:val="000000"/>
@@ -2012,12 +2662,12 @@
         footer2
         <w:tc>
           <w:tcPr>
-            <w:gridSpan w:val="5"/>
-            <w:tcBorders>
-              <w:bottom w:val="none" w:sz="0" w:space="0" w:color="000000"/>
-              <w:top w:val="none" w:sz="0" w:space="0" w:color="000000"/>
-              <w:left w:val="none" w:sz="0" w:space="0" w:color="000000"/>
-              <w:right w:val="none" w:sz="0" w:space="0" w:color="000000"/>
+            <w:gridSpan w:val="8"/>
+            <w:tcBorders>
+              <w:bottom w:val="none" w:sz="0" w:space="0" w:color="FFFFFF"/>
+              <w:top w:val="none" w:sz="0" w:space="0" w:color="FFFFFF"/>
+              <w:left w:val="none" w:sz="0" w:space="0" w:color="FFFFFF"/>
+              <w:right w:val="none" w:sz="0" w:space="0" w:color="FFFFFF"/>
             </w:tcBorders>
             <w:shd w:val="clear" w:color="auto" w:fill="FFFFFF"/>
             <w:tcMar>
@@ -2037,83 +2687,26 @@
                 <w:left w:val="none" w:sz="0" w:space="0" w:color="000000"/>
                 <w:right w:val="none" w:sz="0" w:space="0" w:color="000000"/>
               </w:pBdr>
-              <w:spacing w:after="100" w:before="100" w:line="360"/>
-              <w:ind w:left="100" w:right="100" w:firstLine="0" w:firstLineChars="0"/>
-              <w:rPr>
-                <w:rFonts w:ascii="Arial" w:hAnsi="Arial" w:eastAsia="Arial" w:cs="Arial"/>
-                <w:i w:val="false"/>
-                <w:b w:val="false"/>
-                <w:u w:val="none"/>
-                <w:sz w:val="22"/>
-                <w:szCs w:val="22"/>
-                <w:color w:val="000000"/>
-              </w:rPr>
-            </w:pPr>
-            <w:r>
-              <w:rPr>
-                <w:rFonts w:ascii="Arial" w:hAnsi="Arial" w:eastAsia="Arial" w:cs="Arial"/>
-                <w:i w:val="false"/>
-                <w:b w:val="false"/>
-                <w:u w:val="none"/>
-                <w:sz w:val="22"/>
-                <w:szCs w:val="22"/>
-                <w:color w:val="000000"/>
-              </w:rPr>
-              <w:t xml:space="preserve"/>
-            </w:r>
-          </w:p>
-        </w:tc>
-      </w:tr>
-      <w:tr>
-        <w:trPr>
-          <w:trHeight w:val="360" w:hRule="auto"/>
-        </w:trPr>
-        footer3
-        <w:tc>
-          <w:tcPr>
-            <w:gridSpan w:val="5"/>
-            <w:tcBorders>
-              <w:bottom w:val="none" w:sz="0" w:space="0" w:color="000000"/>
-              <w:top w:val="none" w:sz="0" w:space="0" w:color="000000"/>
-              <w:left w:val="none" w:sz="0" w:space="0" w:color="000000"/>
-              <w:right w:val="none" w:sz="0" w:space="0" w:color="000000"/>
-            </w:tcBorders>
-            <w:shd w:val="clear" w:color="auto" w:fill="FFFFFF"/>
-            <w:tcMar>
-              <w:top w:w="0" w:type="dxa"/>
-              <w:bottom w:w="0" w:type="dxa"/>
-              <w:left w:w="0" w:type="dxa"/>
-              <w:right w:w="0" w:type="dxa"/>
-            </w:tcMar>
-            <w:vAlign w:val="center"/>
-          </w:tcPr>
-          <w:p>
-            <w:pPr>
-              <w:jc w:val="left"/>
-              <w:pBdr>
-                <w:bottom w:val="none" w:sz="0" w:space="0" w:color="000000"/>
-                <w:top w:val="none" w:sz="0" w:space="0" w:color="000000"/>
-                <w:left w:val="none" w:sz="0" w:space="0" w:color="000000"/>
-                <w:right w:val="none" w:sz="0" w:space="0" w:color="000000"/>
-              </w:pBdr>
-              <w:spacing w:after="100" w:before="100" w:line="360"/>
-              <w:ind w:left="100" w:right="100" w:firstLine="0" w:firstLineChars="0"/>
-              <w:rPr>
-                <w:rFonts w:ascii="Arial" w:hAnsi="Arial" w:eastAsia="Arial" w:cs="Arial"/>
-                <w:i w:val="false"/>
-                <w:b w:val="false"/>
-                <w:u w:val="none"/>
-                <w:sz w:val="22"/>
-                <w:szCs w:val="22"/>
-                <w:color w:val="000000"/>
-              </w:rPr>
-            </w:pPr>
-            <w:r>
-              <w:rPr>
-                <w:rFonts w:ascii="Arial" w:hAnsi="Arial" w:eastAsia="Arial" w:cs="Arial"/>
-                <w:i w:val="false"/>
-                <w:b w:val="false"/>
-                <w:u w:val="none"/>
+              <w:spacing w:after="100" w:before="100" w:line="288"/>
+              <w:ind w:left="100" w:right="100" w:firstLine="0" w:firstLineChars="0"/>
+              <w:rPr>
+                <w:rFonts w:ascii="Arial" w:hAnsi="Arial" w:eastAsia="Arial" w:cs="Arial"/>
+                <w:i w:val="false"/>
+                <w:b w:val="false"/>
+                <w:u w:val="none"/>
+                <w:strike w:val="false"/>
+                <w:sz w:val="22"/>
+                <w:szCs w:val="22"/>
+                <w:color w:val="000000"/>
+              </w:rPr>
+            </w:pPr>
+            <w:r>
+              <w:rPr>
+                <w:rFonts w:ascii="Arial" w:hAnsi="Arial" w:eastAsia="Arial" w:cs="Arial"/>
+                <w:i w:val="false"/>
+                <w:b w:val="false"/>
+                <w:u w:val="none"/>
+                <w:strike w:val="false"/>
                 <w:sz w:val="22"/>
                 <w:szCs w:val="22"/>
                 <w:color w:val="000000"/>
@@ -2126,6 +2719,7 @@
                 <w:i w:val="true"/>
                 <w:b w:val="false"/>
                 <w:u w:val="none"/>
+                <w:strike w:val="false"/>
                 <w:sz w:val="22"/>
                 <w:szCs w:val="22"/>
                 <w:color w:val="000000"/>
@@ -2138,6 +2732,7 @@
                 <w:i w:val="false"/>
                 <w:b w:val="false"/>
                 <w:u w:val="none"/>
+                <w:strike w:val="false"/>
                 <w:sz w:val="22"/>
                 <w:szCs w:val="22"/>
                 <w:color w:val="000000"/>
@@ -2150,6 +2745,7 @@
                 <w:i w:val="false"/>
                 <w:b w:val="false"/>
                 <w:u w:val="none"/>
+                <w:strike w:val="false"/>
                 <w:sz w:val="22"/>
                 <w:szCs w:val="22"/>
                 <w:color w:val="000000"/>
@@ -2162,6 +2758,7 @@
                 <w:i w:val="false"/>
                 <w:b w:val="false"/>
                 <w:u w:val="none"/>
+                <w:strike w:val="false"/>
                 <w:sz w:val="22"/>
                 <w:szCs w:val="22"/>
                 <w:color w:val="000000"/>
@@ -2174,6 +2771,7 @@
                 <w:i w:val="true"/>
                 <w:b w:val="false"/>
                 <w:u w:val="none"/>
+                <w:strike w:val="false"/>
                 <w:sz w:val="22"/>
                 <w:szCs w:val="22"/>
                 <w:color w:val="000000"/>
@@ -2186,6 +2784,7 @@
                 <w:i w:val="false"/>
                 <w:b w:val="false"/>
                 <w:u w:val="none"/>
+                <w:strike w:val="false"/>
                 <w:sz w:val="22"/>
                 <w:szCs w:val="22"/>
                 <w:color w:val="000000"/>
@@ -2198,6 +2797,7 @@
                 <w:i w:val="false"/>
                 <w:b w:val="false"/>
                 <w:u w:val="none"/>
+                <w:strike w:val="false"/>
                 <w:sz w:val="22"/>
                 <w:szCs w:val="22"/>
                 <w:color w:val="000000"/>
@@ -2210,6 +2810,7 @@
                 <w:i w:val="false"/>
                 <w:b w:val="false"/>
                 <w:u w:val="none"/>
+                <w:strike w:val="false"/>
                 <w:sz w:val="22"/>
                 <w:szCs w:val="22"/>
                 <w:color w:val="000000"/>
@@ -2222,6 +2823,7 @@
                 <w:i w:val="true"/>
                 <w:b w:val="false"/>
                 <w:u w:val="none"/>
+                <w:strike w:val="false"/>
                 <w:sz w:val="22"/>
                 <w:szCs w:val="22"/>
                 <w:color w:val="000000"/>
@@ -2234,6 +2836,7 @@
                 <w:i w:val="false"/>
                 <w:b w:val="false"/>
                 <w:u w:val="none"/>
+                <w:strike w:val="false"/>
                 <w:sz w:val="22"/>
                 <w:szCs w:val="22"/>
                 <w:color w:val="000000"/>
@@ -2246,6 +2849,7 @@
                 <w:i w:val="false"/>
                 <w:b w:val="false"/>
                 <w:u w:val="none"/>
+                <w:strike w:val="false"/>
                 <w:sz w:val="22"/>
                 <w:szCs w:val="22"/>
                 <w:color w:val="000000"/>

</xml_diff>